<commit_message>
update c3, c4 docx
</commit_message>
<xml_diff>
--- a/Chapter_03/03_卷积神经网络.docx
+++ b/Chapter_03/03_卷积神经网络.docx
@@ -203,24 +203,14 @@
       <w:r>
         <w:t xml:space="preserve"> </w:t>
       </w:r>
-      <w:r>
-        <w:fldChar w:fldCharType="begin"/>
-      </w:r>
-      <w:r>
-        <w:instrText xml:space="preserve"> STYLEREF 1 \s </w:instrText>
-      </w:r>
-      <w:r>
-        <w:fldChar w:fldCharType="separate"/>
-      </w:r>
-      <w:r>
-        <w:rPr>
-          <w:noProof/>
-        </w:rPr>
-        <w:t>3</w:t>
-      </w:r>
-      <w:r>
-        <w:fldChar w:fldCharType="end"/>
-      </w:r>
+      <w:fldSimple w:instr=" STYLEREF 1 \s ">
+        <w:r>
+          <w:rPr>
+            <w:noProof/>
+          </w:rPr>
+          <w:t>3</w:t>
+        </w:r>
+      </w:fldSimple>
       <w:r>
         <w:noBreakHyphen/>
       </w:r>
@@ -418,24 +408,14 @@
       <w:r>
         <w:t xml:space="preserve"> </w:t>
       </w:r>
-      <w:r>
-        <w:fldChar w:fldCharType="begin"/>
-      </w:r>
-      <w:r>
-        <w:instrText xml:space="preserve"> STYLEREF 1 \s </w:instrText>
-      </w:r>
-      <w:r>
-        <w:fldChar w:fldCharType="separate"/>
-      </w:r>
-      <w:r>
-        <w:rPr>
-          <w:noProof/>
-        </w:rPr>
-        <w:t>3</w:t>
-      </w:r>
-      <w:r>
-        <w:fldChar w:fldCharType="end"/>
-      </w:r>
+      <w:fldSimple w:instr=" STYLEREF 1 \s ">
+        <w:r>
+          <w:rPr>
+            <w:noProof/>
+          </w:rPr>
+          <w:t>3</w:t>
+        </w:r>
+      </w:fldSimple>
       <w:r>
         <w:noBreakHyphen/>
       </w:r>
@@ -891,24 +871,14 @@
       <w:r>
         <w:t xml:space="preserve"> </w:t>
       </w:r>
-      <w:r>
-        <w:fldChar w:fldCharType="begin"/>
-      </w:r>
-      <w:r>
-        <w:instrText xml:space="preserve"> STYLEREF 1 \s </w:instrText>
-      </w:r>
-      <w:r>
-        <w:fldChar w:fldCharType="separate"/>
-      </w:r>
-      <w:r>
-        <w:rPr>
-          <w:noProof/>
-        </w:rPr>
-        <w:t>3</w:t>
-      </w:r>
-      <w:r>
-        <w:fldChar w:fldCharType="end"/>
-      </w:r>
+      <w:fldSimple w:instr=" STYLEREF 1 \s ">
+        <w:r>
+          <w:rPr>
+            <w:noProof/>
+          </w:rPr>
+          <w:t>3</w:t>
+        </w:r>
+      </w:fldSimple>
       <w:r>
         <w:noBreakHyphen/>
       </w:r>
@@ -1123,24 +1093,14 @@
       <w:r>
         <w:t xml:space="preserve"> </w:t>
       </w:r>
-      <w:r>
-        <w:fldChar w:fldCharType="begin"/>
-      </w:r>
-      <w:r>
-        <w:instrText xml:space="preserve"> STYLEREF 1 \s </w:instrText>
-      </w:r>
-      <w:r>
-        <w:fldChar w:fldCharType="separate"/>
-      </w:r>
-      <w:r>
-        <w:rPr>
-          <w:noProof/>
-        </w:rPr>
-        <w:t>3</w:t>
-      </w:r>
-      <w:r>
-        <w:fldChar w:fldCharType="end"/>
-      </w:r>
+      <w:fldSimple w:instr=" STYLEREF 1 \s ">
+        <w:r>
+          <w:rPr>
+            <w:noProof/>
+          </w:rPr>
+          <w:t>3</w:t>
+        </w:r>
+      </w:fldSimple>
       <w:r>
         <w:noBreakHyphen/>
       </w:r>
@@ -1347,24 +1307,14 @@
       <w:r>
         <w:t xml:space="preserve"> </w:t>
       </w:r>
-      <w:r>
-        <w:fldChar w:fldCharType="begin"/>
-      </w:r>
-      <w:r>
-        <w:instrText xml:space="preserve"> STYLEREF 1 \s </w:instrText>
-      </w:r>
-      <w:r>
-        <w:fldChar w:fldCharType="separate"/>
-      </w:r>
-      <w:r>
-        <w:rPr>
-          <w:noProof/>
-        </w:rPr>
-        <w:t>3</w:t>
-      </w:r>
-      <w:r>
-        <w:fldChar w:fldCharType="end"/>
-      </w:r>
+      <w:fldSimple w:instr=" STYLEREF 1 \s ">
+        <w:r>
+          <w:rPr>
+            <w:noProof/>
+          </w:rPr>
+          <w:t>3</w:t>
+        </w:r>
+      </w:fldSimple>
       <w:r>
         <w:noBreakHyphen/>
       </w:r>
@@ -1542,24 +1492,14 @@
       <w:r>
         <w:t xml:space="preserve"> </w:t>
       </w:r>
-      <w:r>
-        <w:fldChar w:fldCharType="begin"/>
-      </w:r>
-      <w:r>
-        <w:instrText xml:space="preserve"> STYLEREF 1 \s </w:instrText>
-      </w:r>
-      <w:r>
-        <w:fldChar w:fldCharType="separate"/>
-      </w:r>
-      <w:r>
-        <w:rPr>
-          <w:noProof/>
-        </w:rPr>
-        <w:t>3</w:t>
-      </w:r>
-      <w:r>
-        <w:fldChar w:fldCharType="end"/>
-      </w:r>
+      <w:fldSimple w:instr=" STYLEREF 1 \s ">
+        <w:r>
+          <w:rPr>
+            <w:noProof/>
+          </w:rPr>
+          <w:t>3</w:t>
+        </w:r>
+      </w:fldSimple>
       <w:r>
         <w:noBreakHyphen/>
       </w:r>
@@ -1803,24 +1743,14 @@
       <w:r>
         <w:t xml:space="preserve"> </w:t>
       </w:r>
-      <w:r>
-        <w:fldChar w:fldCharType="begin"/>
-      </w:r>
-      <w:r>
-        <w:instrText xml:space="preserve"> STYLEREF 1 \s </w:instrText>
-      </w:r>
-      <w:r>
-        <w:fldChar w:fldCharType="separate"/>
-      </w:r>
-      <w:r>
-        <w:rPr>
-          <w:noProof/>
-        </w:rPr>
-        <w:t>3</w:t>
-      </w:r>
-      <w:r>
-        <w:fldChar w:fldCharType="end"/>
-      </w:r>
+      <w:fldSimple w:instr=" STYLEREF 1 \s ">
+        <w:r>
+          <w:rPr>
+            <w:noProof/>
+          </w:rPr>
+          <w:t>3</w:t>
+        </w:r>
+      </w:fldSimple>
       <w:r>
         <w:noBreakHyphen/>
       </w:r>
@@ -2773,24 +2703,14 @@
       <w:r>
         <w:t xml:space="preserve"> </w:t>
       </w:r>
-      <w:r>
-        <w:fldChar w:fldCharType="begin"/>
-      </w:r>
-      <w:r>
-        <w:instrText xml:space="preserve"> STYLEREF 1 \s </w:instrText>
-      </w:r>
-      <w:r>
-        <w:fldChar w:fldCharType="separate"/>
-      </w:r>
-      <w:r>
-        <w:rPr>
-          <w:noProof/>
-        </w:rPr>
-        <w:t>3</w:t>
-      </w:r>
-      <w:r>
-        <w:fldChar w:fldCharType="end"/>
-      </w:r>
+      <w:fldSimple w:instr=" STYLEREF 1 \s ">
+        <w:r>
+          <w:rPr>
+            <w:noProof/>
+          </w:rPr>
+          <w:t>3</w:t>
+        </w:r>
+      </w:fldSimple>
       <w:r>
         <w:noBreakHyphen/>
       </w:r>
@@ -3161,24 +3081,14 @@
       <w:r>
         <w:t xml:space="preserve"> </w:t>
       </w:r>
-      <w:r>
-        <w:fldChar w:fldCharType="begin"/>
-      </w:r>
-      <w:r>
-        <w:instrText xml:space="preserve"> STYLEREF 1 \s </w:instrText>
-      </w:r>
-      <w:r>
-        <w:fldChar w:fldCharType="separate"/>
-      </w:r>
-      <w:r>
-        <w:rPr>
-          <w:noProof/>
-        </w:rPr>
-        <w:t>3</w:t>
-      </w:r>
-      <w:r>
-        <w:fldChar w:fldCharType="end"/>
-      </w:r>
+      <w:fldSimple w:instr=" STYLEREF 1 \s ">
+        <w:r>
+          <w:rPr>
+            <w:noProof/>
+          </w:rPr>
+          <w:t>3</w:t>
+        </w:r>
+      </w:fldSimple>
       <w:r>
         <w:noBreakHyphen/>
       </w:r>
@@ -3730,24 +3640,14 @@
       <w:r>
         <w:t xml:space="preserve"> </w:t>
       </w:r>
-      <w:r>
-        <w:fldChar w:fldCharType="begin"/>
-      </w:r>
-      <w:r>
-        <w:instrText xml:space="preserve"> STYLEREF 1 \s </w:instrText>
-      </w:r>
-      <w:r>
-        <w:fldChar w:fldCharType="separate"/>
-      </w:r>
-      <w:r>
-        <w:rPr>
-          <w:noProof/>
-        </w:rPr>
-        <w:t>3</w:t>
-      </w:r>
-      <w:r>
-        <w:fldChar w:fldCharType="end"/>
-      </w:r>
+      <w:fldSimple w:instr=" STYLEREF 1 \s ">
+        <w:r>
+          <w:rPr>
+            <w:noProof/>
+          </w:rPr>
+          <w:t>3</w:t>
+        </w:r>
+      </w:fldSimple>
       <w:r>
         <w:noBreakHyphen/>
       </w:r>
@@ -3859,24 +3759,14 @@
       <w:r>
         <w:t xml:space="preserve"> </w:t>
       </w:r>
-      <w:r>
-        <w:fldChar w:fldCharType="begin"/>
-      </w:r>
-      <w:r>
-        <w:instrText xml:space="preserve"> STYLEREF 1 \s </w:instrText>
-      </w:r>
-      <w:r>
-        <w:fldChar w:fldCharType="separate"/>
-      </w:r>
-      <w:r>
-        <w:rPr>
-          <w:noProof/>
-        </w:rPr>
-        <w:t>3</w:t>
-      </w:r>
-      <w:r>
-        <w:fldChar w:fldCharType="end"/>
-      </w:r>
+      <w:fldSimple w:instr=" STYLEREF 1 \s ">
+        <w:r>
+          <w:rPr>
+            <w:noProof/>
+          </w:rPr>
+          <w:t>3</w:t>
+        </w:r>
+      </w:fldSimple>
       <w:r>
         <w:noBreakHyphen/>
       </w:r>
@@ -4383,11 +4273,6 @@
       </w:r>
     </w:p>
     <w:p>
-      <w:pPr>
-        <w:rPr>
-          <w:rFonts w:hint="eastAsia"/>
-        </w:rPr>
-      </w:pPr>
       <w:r>
         <w:rPr>
           <w:rFonts w:hint="eastAsia"/>
@@ -4408,11 +4293,6 @@
       </w:r>
     </w:p>
     <w:p>
-      <w:pPr>
-        <w:rPr>
-          <w:rFonts w:hint="eastAsia"/>
-        </w:rPr>
-      </w:pPr>
       <w:r>
         <w:rPr>
           <w:rFonts w:hint="eastAsia"/>
@@ -4735,9 +4615,6 @@
       <w:pPr>
         <w:pStyle w:val="code"/>
         <w:ind w:right="210"/>
-        <w:rPr>
-          <w:rFonts w:hint="eastAsia"/>
-        </w:rPr>
       </w:pPr>
     </w:p>
     <w:p>
@@ -4819,9 +4696,6 @@
       <w:pPr>
         <w:pStyle w:val="code"/>
         <w:ind w:right="210"/>
-        <w:rPr>
-          <w:rFonts w:hint="eastAsia"/>
-        </w:rPr>
       </w:pPr>
     </w:p>
     <w:p>
@@ -4858,9 +4732,6 @@
       <w:pPr>
         <w:pStyle w:val="code"/>
         <w:ind w:right="210"/>
-        <w:rPr>
-          <w:rFonts w:hint="eastAsia"/>
-        </w:rPr>
       </w:pPr>
     </w:p>
     <w:p>
@@ -4876,9 +4747,6 @@
       <w:pPr>
         <w:pStyle w:val="code"/>
         <w:ind w:right="210"/>
-        <w:rPr>
-          <w:rFonts w:hint="eastAsia"/>
-        </w:rPr>
       </w:pPr>
       <w:r>
         <w:t xml:space="preserve">    return (y - t) / y.shape[0]</w:t>
@@ -5277,11 +5145,6 @@
       </w:r>
     </w:p>
     <w:p>
-      <w:pPr>
-        <w:rPr>
-          <w:rFonts w:hint="eastAsia"/>
-        </w:rPr>
-      </w:pPr>
       <w:r>
         <w:rPr>
           <w:rFonts w:hint="eastAsia"/>
@@ -5298,13 +5161,7 @@
         <w:rPr>
           <w:rFonts w:hint="eastAsia"/>
         </w:rPr>
-        <w:t>而言，即使没有偏差，卷积核也能够工作得很好，但理论上来说偏差能增强模型的表达能力，所以我们还是为卷积层加入了偏差</w:t>
-      </w:r>
-      <w:r>
-        <w:rPr>
-          <w:rFonts w:hint="eastAsia"/>
-        </w:rPr>
-        <w:t>。</w:t>
+        <w:t>而言，即使没有偏差，卷积核也能够工作得很好，但理论上来说偏差能增强模型的表达能力，所以我们还是为卷积层加入了偏差。</w:t>
       </w:r>
     </w:p>
     <w:p>
@@ -5317,7 +5174,6 @@
         <w:ind w:firstLineChars="0"/>
         <w:rPr>
           <w:rStyle w:val="af6"/>
-          <w:rFonts w:hint="eastAsia"/>
         </w:rPr>
       </w:pPr>
       <w:r>
@@ -5651,9 +5507,6 @@
           <w:numId w:val="20"/>
         </w:numPr>
         <w:ind w:right="210"/>
-        <w:rPr>
-          <w:rFonts w:hint="eastAsia"/>
-        </w:rPr>
       </w:pPr>
       <w:r>
         <w:t xml:space="preserve">    return output</w:t>
@@ -5719,7 +5572,7 @@
     <w:p>
       <w:pPr>
         <w:rPr>
-          <w:rFonts w:eastAsiaTheme="minorEastAsia" w:hint="eastAsia"/>
+          <w:rFonts w:eastAsiaTheme="minorEastAsia"/>
         </w:rPr>
       </w:pPr>
     </w:p>
@@ -5752,11 +5605,6 @@
       </w:r>
     </w:p>
     <w:p>
-      <w:pPr>
-        <w:rPr>
-          <w:rFonts w:hint="eastAsia"/>
-        </w:rPr>
-      </w:pPr>
       <w:proofErr w:type="spellStart"/>
       <m:oMathPara>
         <m:oMath>
@@ -5945,13 +5793,7 @@
         <w:t>作为卷积层的激活函数。</w:t>
       </w:r>
     </w:p>
-    <w:p>
-      <w:pPr>
-        <w:rPr>
-          <w:rFonts w:hint="eastAsia"/>
-        </w:rPr>
-      </w:pPr>
-    </w:p>
+    <w:p/>
     <w:p>
       <w:r>
         <w:rPr>
@@ -5965,12 +5807,12 @@
         <w:pStyle w:val="code"/>
         <w:numPr>
           <w:ilvl w:val="0"/>
-          <w:numId w:val="23"/>
-        </w:numPr>
-        <w:ind w:right="210"/>
-      </w:pPr>
-      <w:r>
-        <w:t>def forward(self, input):</w:t>
+          <w:numId w:val="32"/>
+        </w:numPr>
+        <w:ind w:right="210"/>
+      </w:pPr>
+      <w:r>
+        <w:t xml:space="preserve">    def forward(self, input):</w:t>
       </w:r>
     </w:p>
     <w:p>
@@ -5997,19 +5839,31 @@
         <w:ind w:right="210"/>
       </w:pPr>
       <w:r>
-        <w:t xml:space="preserve">        </w:t>
-      </w:r>
-      <w:r>
-        <w:t>output = relu(self.conv_output + self.bias.reshape(1, -1, 1, 1))</w:t>
-      </w:r>
-    </w:p>
-    <w:p>
-      <w:pPr>
-        <w:pStyle w:val="code"/>
-        <w:ind w:right="210"/>
-        <w:rPr>
-          <w:rFonts w:hint="eastAsia"/>
-        </w:rPr>
+        <w:t xml:space="preserve">        # conv_output: (B, OC, OH, OW)</w:t>
+      </w:r>
+    </w:p>
+    <w:p>
+      <w:pPr>
+        <w:pStyle w:val="code"/>
+        <w:ind w:right="210"/>
+      </w:pPr>
+      <w:r>
+        <w:t xml:space="preserve">        # bias: (OC, 1) -&gt; (1, OC, 1, 1)</w:t>
+      </w:r>
+    </w:p>
+    <w:p>
+      <w:pPr>
+        <w:pStyle w:val="code"/>
+        <w:ind w:right="210"/>
+      </w:pPr>
+      <w:r>
+        <w:t xml:space="preserve">        output = relu(self.conv_output + self.bias.reshape((1, -1, 1, 1)))</w:t>
+      </w:r>
+    </w:p>
+    <w:p>
+      <w:pPr>
+        <w:pStyle w:val="code"/>
+        <w:ind w:right="210"/>
       </w:pPr>
       <w:r>
         <w:t xml:space="preserve">        return output</w:t>
@@ -6020,6 +5874,130 @@
         <w:rPr>
           <w:rFonts w:hint="eastAsia"/>
         </w:rPr>
+        <w:t>注释中提供了张量形状及计算过程中的形状变化。</w:t>
+      </w:r>
+      <w:r>
+        <w:rPr>
+          <w:rFonts w:hint="eastAsia"/>
+        </w:rPr>
+        <w:t>B</w:t>
+      </w:r>
+      <w:r>
+        <w:rPr>
+          <w:rFonts w:hint="eastAsia"/>
+        </w:rPr>
+        <w:t>表示批量大小</w:t>
+      </w:r>
+      <w:proofErr w:type="spellStart"/>
+      <w:r>
+        <w:rPr>
+          <w:rFonts w:hint="eastAsia"/>
+        </w:rPr>
+        <w:t>b</w:t>
+      </w:r>
+      <w:r>
+        <w:t>atch_size</w:t>
+      </w:r>
+      <w:proofErr w:type="spellEnd"/>
+      <w:r>
+        <w:rPr>
+          <w:rFonts w:hint="eastAsia"/>
+        </w:rPr>
+        <w:t>，</w:t>
+      </w:r>
+      <w:r>
+        <w:rPr>
+          <w:rFonts w:hint="eastAsia"/>
+        </w:rPr>
+        <w:t>OC</w:t>
+      </w:r>
+      <w:r>
+        <w:rPr>
+          <w:rFonts w:hint="eastAsia"/>
+        </w:rPr>
+        <w:t>表示输出通道</w:t>
+      </w:r>
+      <w:proofErr w:type="spellStart"/>
+      <w:r>
+        <w:rPr>
+          <w:rFonts w:hint="eastAsia"/>
+        </w:rPr>
+        <w:t>o</w:t>
+      </w:r>
+      <w:r>
+        <w:t>ut_channel</w:t>
+      </w:r>
+      <w:proofErr w:type="spellEnd"/>
+      <w:r>
+        <w:rPr>
+          <w:rFonts w:hint="eastAsia"/>
+        </w:rPr>
+        <w:t>，</w:t>
+      </w:r>
+      <w:r>
+        <w:rPr>
+          <w:rFonts w:hint="eastAsia"/>
+        </w:rPr>
+        <w:t>OH</w:t>
+      </w:r>
+      <w:r>
+        <w:rPr>
+          <w:rFonts w:hint="eastAsia"/>
+        </w:rPr>
+        <w:t>表示输出高度</w:t>
+      </w:r>
+      <w:proofErr w:type="spellStart"/>
+      <w:r>
+        <w:rPr>
+          <w:rFonts w:hint="eastAsia"/>
+        </w:rPr>
+        <w:t>o</w:t>
+      </w:r>
+      <w:r>
+        <w:t>ut_height</w:t>
+      </w:r>
+      <w:proofErr w:type="spellEnd"/>
+      <w:r>
+        <w:rPr>
+          <w:rFonts w:hint="eastAsia"/>
+        </w:rPr>
+        <w:t>，</w:t>
+      </w:r>
+      <w:r>
+        <w:rPr>
+          <w:rFonts w:hint="eastAsia"/>
+        </w:rPr>
+        <w:t>OW</w:t>
+      </w:r>
+      <w:r>
+        <w:rPr>
+          <w:rFonts w:hint="eastAsia"/>
+        </w:rPr>
+        <w:t>表示输出宽度</w:t>
+      </w:r>
+      <w:proofErr w:type="spellStart"/>
+      <w:r>
+        <w:rPr>
+          <w:rFonts w:hint="eastAsia"/>
+        </w:rPr>
+        <w:t>o</w:t>
+      </w:r>
+      <w:r>
+        <w:t>ut_width</w:t>
+      </w:r>
+      <w:proofErr w:type="spellEnd"/>
+      <w:r>
+        <w:rPr>
+          <w:rFonts w:hint="eastAsia"/>
+        </w:rPr>
+        <w:t>。</w:t>
+      </w:r>
+    </w:p>
+    <w:p>
+      <w:r>
+        <w:rPr>
+          <w:rFonts w:hint="eastAsia"/>
+        </w:rPr>
         <w:t>我们将</w:t>
       </w:r>
       <w:proofErr w:type="spellStart"/>
@@ -6057,7 +6035,14 @@
         <w:rPr>
           <w:rFonts w:hint="eastAsia"/>
         </w:rPr>
-        <w:t>函数得到输出的特征图。</w:t>
+        <w:t>函数得到输出的特</w:t>
+      </w:r>
+      <w:r>
+        <w:rPr>
+          <w:rFonts w:hint="eastAsia"/>
+        </w:rPr>
+        <w:lastRenderedPageBreak/>
+        <w:t>征图。</w:t>
       </w:r>
     </w:p>
     <w:p>
@@ -6125,16 +6110,7 @@
                 <w:rPr>
                   <w:rFonts w:ascii="Cambria Math" w:hAnsi="Cambria Math"/>
                 </w:rPr>
-                <m:t>∂</m:t>
-              </m:r>
-              <m:r>
-                <m:rPr>
-                  <m:sty m:val="p"/>
-                </m:rPr>
-                <w:rPr>
-                  <w:rFonts w:ascii="Cambria Math" w:hAnsi="Cambria Math"/>
-                </w:rPr>
-                <m:t>L</m:t>
+                <m:t>∂L</m:t>
               </m:r>
             </m:num>
             <m:den>
@@ -6145,16 +6121,7 @@
                 <w:rPr>
                   <w:rFonts w:ascii="Cambria Math" w:hAnsi="Cambria Math"/>
                 </w:rPr>
-                <m:t>∂</m:t>
-              </m:r>
-              <m:r>
-                <m:rPr>
-                  <m:sty m:val="p"/>
-                </m:rPr>
-                <w:rPr>
-                  <w:rFonts w:ascii="Cambria Math" w:hAnsi="Cambria Math"/>
-                </w:rPr>
-                <m:t>x</m:t>
+                <m:t>∂x</m:t>
               </m:r>
             </m:den>
           </m:f>
@@ -6236,16 +6203,7 @@
                     <w:rPr>
                       <w:rFonts w:ascii="Cambria Math" w:hAnsi="Cambria Math"/>
                     </w:rPr>
-                    <m:t>∂</m:t>
-                  </m:r>
-                  <m:r>
-                    <m:rPr>
-                      <m:sty m:val="p"/>
-                    </m:rPr>
-                    <w:rPr>
-                      <w:rFonts w:ascii="Cambria Math" w:hAnsi="Cambria Math"/>
-                    </w:rPr>
-                    <m:t>L</m:t>
+                    <m:t>∂L</m:t>
                   </m:r>
                 </m:num>
                 <m:den>
@@ -6256,16 +6214,7 @@
                     <w:rPr>
                       <w:rFonts w:ascii="Cambria Math" w:hAnsi="Cambria Math"/>
                     </w:rPr>
-                    <m:t>∂</m:t>
-                  </m:r>
-                  <m:r>
-                    <m:rPr>
-                      <m:sty m:val="p"/>
-                    </m:rPr>
-                    <w:rPr>
-                      <w:rFonts w:ascii="Cambria Math" w:hAnsi="Cambria Math"/>
-                    </w:rPr>
-                    <m:t>y</m:t>
+                    <m:t>∂y</m:t>
                   </m:r>
                 </m:den>
               </m:f>
@@ -6486,11 +6435,6 @@
       </w:r>
     </w:p>
     <w:p>
-      <w:pPr>
-        <w:rPr>
-          <w:rFonts w:hint="eastAsia"/>
-        </w:rPr>
-      </w:pPr>
       <m:oMath>
         <m:r>
           <m:rPr>
@@ -6521,13 +6465,7 @@
         <w:rPr>
           <w:rFonts w:hint="eastAsia"/>
         </w:rPr>
-        <w:t>度。</w:t>
-      </w:r>
-      <w:r>
-        <w:rPr>
-          <w:rFonts w:hint="eastAsia"/>
-        </w:rPr>
-        <w:t>而</w:t>
+        <w:t>度。而</w:t>
       </w:r>
       <w:r>
         <w:rPr>
@@ -6628,6 +6566,9 @@
         <w:jc w:val="center"/>
       </w:pPr>
       <w:r>
+        <w:rPr>
+          <w:noProof/>
+        </w:rPr>
         <w:drawing>
           <wp:inline distT="0" distB="0" distL="0" distR="0" wp14:anchorId="7284858E" wp14:editId="61048C0C">
             <wp:extent cx="3660648" cy="3941064"/>
@@ -6689,11 +6630,28 @@
       <w:r>
         <w:t xml:space="preserve"> </w:t>
       </w:r>
+      <w:fldSimple w:instr=" STYLEREF 1 \s ">
+        <w:r>
+          <w:rPr>
+            <w:noProof/>
+          </w:rPr>
+          <w:t>3</w:t>
+        </w:r>
+      </w:fldSimple>
+      <w:r>
+        <w:noBreakHyphen/>
+      </w:r>
       <w:r>
         <w:fldChar w:fldCharType="begin"/>
       </w:r>
       <w:r>
-        <w:instrText xml:space="preserve"> STYLEREF 1 \s </w:instrText>
+        <w:instrText xml:space="preserve"> SEQ </w:instrText>
+      </w:r>
+      <w:r>
+        <w:instrText>图</w:instrText>
+      </w:r>
+      <w:r>
+        <w:instrText xml:space="preserve"> \* ARABIC \s 1 </w:instrText>
       </w:r>
       <w:r>
         <w:fldChar w:fldCharType="separate"/>
@@ -6702,39 +6660,12 @@
         <w:rPr>
           <w:noProof/>
         </w:rPr>
-        <w:t>3</w:t>
+        <w:t>12</w:t>
       </w:r>
       <w:r>
         <w:fldChar w:fldCharType="end"/>
       </w:r>
       <w:r>
-        <w:noBreakHyphen/>
-      </w:r>
-      <w:r>
-        <w:fldChar w:fldCharType="begin"/>
-      </w:r>
-      <w:r>
-        <w:instrText xml:space="preserve"> SEQ </w:instrText>
-      </w:r>
-      <w:r>
-        <w:instrText>图</w:instrText>
-      </w:r>
-      <w:r>
-        <w:instrText xml:space="preserve"> \* ARABIC \s 1 </w:instrText>
-      </w:r>
-      <w:r>
-        <w:fldChar w:fldCharType="separate"/>
-      </w:r>
-      <w:r>
-        <w:rPr>
-          <w:noProof/>
-        </w:rPr>
-        <w:t>12</w:t>
-      </w:r>
-      <w:r>
-        <w:fldChar w:fldCharType="end"/>
-      </w:r>
-      <w:r>
         <w:t xml:space="preserve"> </w:t>
       </w:r>
       <w:r>
@@ -6745,15 +6676,11 @@
       </w:r>
     </w:p>
     <w:p>
-      <w:pPr>
-        <w:rPr>
-          <w:rFonts w:hint="eastAsia"/>
-        </w:rPr>
-      </w:pPr>
-      <w:r>
-        <w:rPr>
-          <w:rFonts w:hint="eastAsia"/>
-        </w:rPr>
+      <w:r>
+        <w:rPr>
+          <w:rFonts w:hint="eastAsia"/>
+        </w:rPr>
+        <w:lastRenderedPageBreak/>
         <w:t>反向传播过程的代码：</w:t>
       </w:r>
     </w:p>
@@ -6762,17 +6689,44 @@
         <w:pStyle w:val="code"/>
         <w:numPr>
           <w:ilvl w:val="0"/>
-          <w:numId w:val="28"/>
-        </w:numPr>
-        <w:ind w:right="210"/>
-      </w:pPr>
-      <w:r>
-        <w:t>def backward(self, grad_output):</w:t>
-      </w:r>
-    </w:p>
-    <w:p>
-      <w:pPr>
-        <w:pStyle w:val="code"/>
+          <w:numId w:val="33"/>
+        </w:numPr>
+        <w:ind w:right="210"/>
+      </w:pPr>
+      <w:r>
+        <w:t xml:space="preserve">    def backward(self, grad_output):</w:t>
+      </w:r>
+    </w:p>
+    <w:p>
+      <w:pPr>
+        <w:pStyle w:val="code"/>
+        <w:numPr>
+          <w:ilvl w:val="0"/>
+          <w:numId w:val="33"/>
+        </w:numPr>
+        <w:ind w:right="210"/>
+      </w:pPr>
+      <w:r>
+        <w:t xml:space="preserve">        # batch_size, num_channels, in_height, in_width = grad_output.shape</w:t>
+      </w:r>
+    </w:p>
+    <w:p>
+      <w:pPr>
+        <w:pStyle w:val="code"/>
+        <w:numPr>
+          <w:ilvl w:val="0"/>
+          <w:numId w:val="33"/>
+        </w:numPr>
+        <w:ind w:right="210"/>
+      </w:pPr>
+    </w:p>
+    <w:p>
+      <w:pPr>
+        <w:pStyle w:val="code"/>
+        <w:numPr>
+          <w:ilvl w:val="0"/>
+          <w:numId w:val="33"/>
+        </w:numPr>
         <w:ind w:right="210"/>
       </w:pPr>
       <w:r>
@@ -6782,22 +6736,72 @@
     <w:p>
       <w:pPr>
         <w:pStyle w:val="code"/>
-        <w:ind w:right="210"/>
-      </w:pPr>
-    </w:p>
-    <w:p>
-      <w:pPr>
-        <w:pStyle w:val="code"/>
-        <w:ind w:right="210"/>
-      </w:pPr>
-      <w:r>
-        <w:lastRenderedPageBreak/>
+        <w:numPr>
+          <w:ilvl w:val="0"/>
+          <w:numId w:val="33"/>
+        </w:numPr>
+        <w:ind w:right="210"/>
+      </w:pPr>
+    </w:p>
+    <w:p>
+      <w:pPr>
+        <w:pStyle w:val="code"/>
+        <w:numPr>
+          <w:ilvl w:val="0"/>
+          <w:numId w:val="33"/>
+        </w:numPr>
+        <w:ind w:right="210"/>
+      </w:pPr>
+      <w:r>
+        <w:t xml:space="preserve">        # rotated_kernel: [OC, IC, KS, KS] -&gt; [IC, OC, KS, KS]</w:t>
+      </w:r>
+    </w:p>
+    <w:p>
+      <w:pPr>
+        <w:pStyle w:val="code"/>
+        <w:numPr>
+          <w:ilvl w:val="0"/>
+          <w:numId w:val="33"/>
+        </w:numPr>
+        <w:ind w:right="210"/>
+      </w:pPr>
+      <w:r>
+        <w:t xml:space="preserve">        # grad_output: [B, OC, OH, OW]</w:t>
+      </w:r>
+    </w:p>
+    <w:p>
+      <w:pPr>
+        <w:pStyle w:val="code"/>
+        <w:numPr>
+          <w:ilvl w:val="0"/>
+          <w:numId w:val="33"/>
+        </w:numPr>
+        <w:ind w:right="210"/>
+      </w:pPr>
+      <w:r>
+        <w:t xml:space="preserve">        # grad_input: [IC, B, H, W] -&gt; [B, IC, H, W]</w:t>
+      </w:r>
+    </w:p>
+    <w:p>
+      <w:pPr>
+        <w:pStyle w:val="code"/>
+        <w:numPr>
+          <w:ilvl w:val="0"/>
+          <w:numId w:val="33"/>
+        </w:numPr>
+        <w:ind w:right="210"/>
+      </w:pPr>
+      <w:r>
         <w:t xml:space="preserve">        rotated_kernel = rot180(self.weights)</w:t>
       </w:r>
     </w:p>
     <w:p>
       <w:pPr>
         <w:pStyle w:val="code"/>
+        <w:numPr>
+          <w:ilvl w:val="0"/>
+          <w:numId w:val="33"/>
+        </w:numPr>
         <w:ind w:right="210"/>
       </w:pPr>
       <w:r>
@@ -6807,6 +6811,10 @@
     <w:p>
       <w:pPr>
         <w:pStyle w:val="code"/>
+        <w:numPr>
+          <w:ilvl w:val="0"/>
+          <w:numId w:val="33"/>
+        </w:numPr>
         <w:ind w:right="210"/>
       </w:pPr>
       <w:r>
@@ -6816,6 +6824,10 @@
     <w:p>
       <w:pPr>
         <w:pStyle w:val="code"/>
+        <w:numPr>
+          <w:ilvl w:val="0"/>
+          <w:numId w:val="33"/>
+        </w:numPr>
         <w:ind w:right="210"/>
       </w:pPr>
       <w:r>
@@ -6825,21 +6837,85 @@
     <w:p>
       <w:pPr>
         <w:pStyle w:val="code"/>
-        <w:ind w:right="210"/>
-      </w:pPr>
-    </w:p>
-    <w:p>
-      <w:pPr>
-        <w:pStyle w:val="code"/>
-        <w:ind w:right="210"/>
-      </w:pPr>
-      <w:r>
-        <w:t xml:space="preserve">        self.grad_weights = conv2d(np.transpose(self.input, (1, 0, 2, 3)), np.transpose(grad_output, (1, 0, 2, 3)),padding=self.padding)</w:t>
-      </w:r>
-    </w:p>
-    <w:p>
-      <w:pPr>
-        <w:pStyle w:val="code"/>
+        <w:numPr>
+          <w:ilvl w:val="0"/>
+          <w:numId w:val="33"/>
+        </w:numPr>
+        <w:ind w:right="210"/>
+      </w:pPr>
+    </w:p>
+    <w:p>
+      <w:pPr>
+        <w:pStyle w:val="code"/>
+        <w:numPr>
+          <w:ilvl w:val="0"/>
+          <w:numId w:val="33"/>
+        </w:numPr>
+        <w:ind w:right="210"/>
+      </w:pPr>
+      <w:r>
+        <w:t xml:space="preserve">        # input: [B, IC, H, W] -&gt; [IC, B, H, W]</w:t>
+      </w:r>
+    </w:p>
+    <w:p>
+      <w:pPr>
+        <w:pStyle w:val="code"/>
+        <w:numPr>
+          <w:ilvl w:val="0"/>
+          <w:numId w:val="33"/>
+        </w:numPr>
+        <w:ind w:right="210"/>
+      </w:pPr>
+      <w:r>
+        <w:t xml:space="preserve">        # grad_output: [B, OC, OH, OW] -&gt; [OC, B, OH, OW]</w:t>
+      </w:r>
+    </w:p>
+    <w:p>
+      <w:pPr>
+        <w:pStyle w:val="code"/>
+        <w:numPr>
+          <w:ilvl w:val="0"/>
+          <w:numId w:val="33"/>
+        </w:numPr>
+        <w:ind w:right="210"/>
+      </w:pPr>
+      <w:r>
+        <w:t xml:space="preserve">        # grad_weights: [IC, OC, KS, KS] -&gt; [OC, IC, KS, KS]</w:t>
+      </w:r>
+    </w:p>
+    <w:p>
+      <w:pPr>
+        <w:pStyle w:val="code"/>
+        <w:numPr>
+          <w:ilvl w:val="0"/>
+          <w:numId w:val="33"/>
+        </w:numPr>
+        <w:ind w:right="210"/>
+      </w:pPr>
+      <w:r>
+        <w:t xml:space="preserve">        self.grad_weights = conv2d(np.transpose(self.input, (1, 0, 2, 3)), np.transpose(grad_output, (1, 0, 2, 3)),</w:t>
+      </w:r>
+    </w:p>
+    <w:p>
+      <w:pPr>
+        <w:pStyle w:val="code"/>
+        <w:numPr>
+          <w:ilvl w:val="0"/>
+          <w:numId w:val="33"/>
+        </w:numPr>
+        <w:ind w:right="210"/>
+      </w:pPr>
+      <w:r>
+        <w:t xml:space="preserve">                                   padding=self.padding)</w:t>
+      </w:r>
+    </w:p>
+    <w:p>
+      <w:pPr>
+        <w:pStyle w:val="code"/>
+        <w:numPr>
+          <w:ilvl w:val="0"/>
+          <w:numId w:val="33"/>
+        </w:numPr>
         <w:ind w:right="210"/>
       </w:pPr>
       <w:r>
@@ -6849,6 +6925,33 @@
     <w:p>
       <w:pPr>
         <w:pStyle w:val="code"/>
+        <w:numPr>
+          <w:ilvl w:val="0"/>
+          <w:numId w:val="33"/>
+        </w:numPr>
+        <w:ind w:right="210"/>
+      </w:pPr>
+    </w:p>
+    <w:p>
+      <w:pPr>
+        <w:pStyle w:val="code"/>
+        <w:numPr>
+          <w:ilvl w:val="0"/>
+          <w:numId w:val="33"/>
+        </w:numPr>
+        <w:ind w:right="210"/>
+      </w:pPr>
+      <w:r>
+        <w:t xml:space="preserve">        # grad_output: [B, OC, OH, OW] -&gt; [OC, 1]</w:t>
+      </w:r>
+    </w:p>
+    <w:p>
+      <w:pPr>
+        <w:pStyle w:val="code"/>
+        <w:numPr>
+          <w:ilvl w:val="0"/>
+          <w:numId w:val="33"/>
+        </w:numPr>
         <w:ind w:right="210"/>
       </w:pPr>
       <w:r>
@@ -6858,14 +6961,143 @@
     <w:p>
       <w:pPr>
         <w:pStyle w:val="code"/>
-        <w:ind w:right="210"/>
-        <w:rPr>
-          <w:rFonts w:asciiTheme="minorHAnsi" w:hAnsiTheme="minorHAnsi"/>
-          <w:noProof w:val="0"/>
-        </w:rPr>
+        <w:numPr>
+          <w:ilvl w:val="0"/>
+          <w:numId w:val="33"/>
+        </w:numPr>
+        <w:ind w:right="210"/>
       </w:pPr>
       <w:r>
         <w:t xml:space="preserve">        return grad_input</w:t>
+      </w:r>
+    </w:p>
+    <w:p>
+      <w:r>
+        <w:rPr>
+          <w:rFonts w:hint="eastAsia"/>
+        </w:rPr>
+        <w:t>注释中依然提供了张量形状变化过程，除去之前说明过的外，</w:t>
+      </w:r>
+      <w:r>
+        <w:rPr>
+          <w:rFonts w:hint="eastAsia"/>
+        </w:rPr>
+        <w:t>I</w:t>
+      </w:r>
+      <w:r>
+        <w:t>C</w:t>
+      </w:r>
+      <w:r>
+        <w:rPr>
+          <w:rFonts w:hint="eastAsia"/>
+        </w:rPr>
+        <w:t>表示输入通道</w:t>
+      </w:r>
+      <w:proofErr w:type="spellStart"/>
+      <w:r>
+        <w:rPr>
+          <w:rFonts w:hint="eastAsia"/>
+        </w:rPr>
+        <w:t>i</w:t>
+      </w:r>
+      <w:r>
+        <w:t>n_channel</w:t>
+      </w:r>
+      <w:proofErr w:type="spellEnd"/>
+      <w:r>
+        <w:rPr>
+          <w:rFonts w:hint="eastAsia"/>
+        </w:rPr>
+        <w:t>，</w:t>
+      </w:r>
+      <w:r>
+        <w:rPr>
+          <w:rFonts w:hint="eastAsia"/>
+        </w:rPr>
+        <w:t>KS</w:t>
+      </w:r>
+      <w:r>
+        <w:rPr>
+          <w:rFonts w:hint="eastAsia"/>
+        </w:rPr>
+        <w:t>表示卷积核尺寸</w:t>
+      </w:r>
+      <w:proofErr w:type="spellStart"/>
+      <w:r>
+        <w:rPr>
+          <w:rFonts w:hint="eastAsia"/>
+        </w:rPr>
+        <w:t>k</w:t>
+      </w:r>
+      <w:r>
+        <w:t>ernel_size</w:t>
+      </w:r>
+      <w:proofErr w:type="spellEnd"/>
+      <w:r>
+        <w:rPr>
+          <w:rFonts w:hint="eastAsia"/>
+        </w:rPr>
+        <w:t>，</w:t>
+      </w:r>
+      <w:r>
+        <w:rPr>
+          <w:rFonts w:hint="eastAsia"/>
+        </w:rPr>
+        <w:t>H</w:t>
+      </w:r>
+      <w:r>
+        <w:rPr>
+          <w:rFonts w:hint="eastAsia"/>
+        </w:rPr>
+        <w:t>表示输入</w:t>
+      </w:r>
+      <w:r>
+        <w:rPr>
+          <w:rFonts w:hint="eastAsia"/>
+        </w:rPr>
+        <w:t>的高度</w:t>
+      </w:r>
+      <w:r>
+        <w:rPr>
+          <w:rFonts w:hint="eastAsia"/>
+        </w:rPr>
+        <w:t>h</w:t>
+      </w:r>
+      <w:r>
+        <w:t>eight</w:t>
+      </w:r>
+      <w:r>
+        <w:rPr>
+          <w:rFonts w:hint="eastAsia"/>
+        </w:rPr>
+        <w:t>，</w:t>
+      </w:r>
+      <w:r>
+        <w:rPr>
+          <w:rFonts w:hint="eastAsia"/>
+        </w:rPr>
+        <w:t>W</w:t>
+      </w:r>
+      <w:r>
+        <w:rPr>
+          <w:rFonts w:hint="eastAsia"/>
+        </w:rPr>
+        <w:t>表示输出的宽度</w:t>
+      </w:r>
+      <w:r>
+        <w:rPr>
+          <w:rFonts w:hint="eastAsia"/>
+        </w:rPr>
+        <w:t>w</w:t>
+      </w:r>
+      <w:r>
+        <w:t>idth</w:t>
+      </w:r>
+      <w:r>
+        <w:rPr>
+          <w:rFonts w:hint="eastAsia"/>
+        </w:rPr>
+        <w:t>。</w:t>
       </w:r>
     </w:p>
     <w:p>
@@ -6962,7 +7194,14 @@
         <w:rPr>
           <w:rFonts w:hint="eastAsia"/>
         </w:rPr>
-        <w:t>，即输出尺寸小于输入尺寸</w:t>
+        <w:t>，即输出尺寸小于输入尺</w:t>
+      </w:r>
+      <w:r>
+        <w:rPr>
+          <w:rFonts w:hint="eastAsia"/>
+        </w:rPr>
+        <w:lastRenderedPageBreak/>
+        <w:t>寸</w:t>
       </w:r>
       <w:r>
         <w:rPr>
@@ -7167,7 +7406,6 @@
         <w:rPr>
           <w:noProof/>
         </w:rPr>
-        <w:lastRenderedPageBreak/>
         <w:drawing>
           <wp:inline distT="0" distB="0" distL="0" distR="0" wp14:anchorId="74B57B7B" wp14:editId="714F04A2">
             <wp:extent cx="2138172" cy="797052"/>
@@ -7229,24 +7467,14 @@
       <w:r>
         <w:t xml:space="preserve"> </w:t>
       </w:r>
-      <w:r>
-        <w:fldChar w:fldCharType="begin"/>
-      </w:r>
-      <w:r>
-        <w:instrText xml:space="preserve"> STYLEREF 1 \s </w:instrText>
-      </w:r>
-      <w:r>
-        <w:fldChar w:fldCharType="separate"/>
-      </w:r>
-      <w:r>
-        <w:rPr>
-          <w:noProof/>
-        </w:rPr>
-        <w:t>3</w:t>
-      </w:r>
-      <w:r>
-        <w:fldChar w:fldCharType="end"/>
-      </w:r>
+      <w:fldSimple w:instr=" STYLEREF 1 \s ">
+        <w:r>
+          <w:rPr>
+            <w:noProof/>
+          </w:rPr>
+          <w:t>3</w:t>
+        </w:r>
+      </w:fldSimple>
       <w:r>
         <w:noBreakHyphen/>
       </w:r>
@@ -7437,24 +7665,14 @@
       <w:r>
         <w:t xml:space="preserve"> </w:t>
       </w:r>
-      <w:r>
-        <w:fldChar w:fldCharType="begin"/>
-      </w:r>
-      <w:r>
-        <w:instrText xml:space="preserve"> STYLEREF 1 \s </w:instrText>
-      </w:r>
-      <w:r>
-        <w:fldChar w:fldCharType="separate"/>
-      </w:r>
-      <w:r>
-        <w:rPr>
-          <w:noProof/>
-        </w:rPr>
-        <w:t>3</w:t>
-      </w:r>
-      <w:r>
-        <w:fldChar w:fldCharType="end"/>
-      </w:r>
+      <w:fldSimple w:instr=" STYLEREF 1 \s ">
+        <w:r>
+          <w:rPr>
+            <w:noProof/>
+          </w:rPr>
+          <w:t>3</w:t>
+        </w:r>
+      </w:fldSimple>
       <w:r>
         <w:noBreakHyphen/>
       </w:r>
@@ -7612,6 +7830,7 @@
         <w:rPr>
           <w:noProof/>
         </w:rPr>
+        <w:lastRenderedPageBreak/>
         <w:drawing>
           <wp:inline distT="0" distB="0" distL="0" distR="0" wp14:anchorId="6CD1E5C3" wp14:editId="4B6850F1">
             <wp:extent cx="1959864" cy="797052"/>
@@ -7673,11 +7892,28 @@
       <w:r>
         <w:t xml:space="preserve"> </w:t>
       </w:r>
+      <w:fldSimple w:instr=" STYLEREF 1 \s ">
+        <w:r>
+          <w:rPr>
+            <w:noProof/>
+          </w:rPr>
+          <w:t>3</w:t>
+        </w:r>
+      </w:fldSimple>
+      <w:r>
+        <w:noBreakHyphen/>
+      </w:r>
       <w:r>
         <w:fldChar w:fldCharType="begin"/>
       </w:r>
       <w:r>
-        <w:instrText xml:space="preserve"> STYLEREF 1 \s </w:instrText>
+        <w:instrText xml:space="preserve"> SEQ </w:instrText>
+      </w:r>
+      <w:r>
+        <w:instrText>图</w:instrText>
+      </w:r>
+      <w:r>
+        <w:instrText xml:space="preserve"> \* ARABIC \s 1 </w:instrText>
       </w:r>
       <w:r>
         <w:fldChar w:fldCharType="separate"/>
@@ -7686,38 +7922,11 @@
         <w:rPr>
           <w:noProof/>
         </w:rPr>
-        <w:t>3</w:t>
+        <w:t>15</w:t>
       </w:r>
       <w:r>
         <w:fldChar w:fldCharType="end"/>
       </w:r>
-      <w:r>
-        <w:noBreakHyphen/>
-      </w:r>
-      <w:r>
-        <w:fldChar w:fldCharType="begin"/>
-      </w:r>
-      <w:r>
-        <w:instrText xml:space="preserve"> SEQ </w:instrText>
-      </w:r>
-      <w:r>
-        <w:instrText>图</w:instrText>
-      </w:r>
-      <w:r>
-        <w:instrText xml:space="preserve"> \* ARABIC \s 1 </w:instrText>
-      </w:r>
-      <w:r>
-        <w:fldChar w:fldCharType="separate"/>
-      </w:r>
-      <w:r>
-        <w:rPr>
-          <w:noProof/>
-        </w:rPr>
-        <w:t>15</w:t>
-      </w:r>
-      <w:r>
-        <w:fldChar w:fldCharType="end"/>
-      </w:r>
     </w:p>
     <w:p>
       <w:r>
@@ -8195,7 +8404,6 @@
         <w:ind w:right="210"/>
       </w:pPr>
       <w:r>
-        <w:lastRenderedPageBreak/>
         <w:t xml:space="preserve">        for b in range(batch_size):</w:t>
       </w:r>
     </w:p>
@@ -8344,20 +8552,12 @@
           <w:numId w:val="25"/>
         </w:numPr>
         <w:ind w:right="210"/>
-        <w:rPr>
-          <w:rFonts w:hint="eastAsia"/>
-        </w:rPr>
       </w:pPr>
       <w:r>
         <w:t xml:space="preserve">        return grad_input</w:t>
       </w:r>
     </w:p>
     <w:p>
-      <w:pPr>
-        <w:rPr>
-          <w:rFonts w:hint="eastAsia"/>
-        </w:rPr>
-      </w:pPr>
       <w:r>
         <w:rPr>
           <w:rFonts w:hint="eastAsia"/>
@@ -8396,11 +8596,6 @@
       </w:r>
     </w:p>
     <w:p>
-      <w:pPr>
-        <w:rPr>
-          <w:rFonts w:hint="eastAsia"/>
-        </w:rPr>
-      </w:pPr>
       <w:r>
         <w:rPr>
           <w:rFonts w:hint="eastAsia"/>
@@ -8528,6 +8723,10 @@
         <w:jc w:val="center"/>
       </w:pPr>
       <w:r>
+        <w:rPr>
+          <w:noProof/>
+        </w:rPr>
+        <w:lastRenderedPageBreak/>
         <w:drawing>
           <wp:inline distT="0" distB="0" distL="0" distR="0" wp14:anchorId="7A904267" wp14:editId="0B505B3D">
             <wp:extent cx="3331464" cy="742188"/>
@@ -8589,11 +8788,28 @@
       <w:r>
         <w:t xml:space="preserve"> </w:t>
       </w:r>
+      <w:fldSimple w:instr=" STYLEREF 1 \s ">
+        <w:r>
+          <w:rPr>
+            <w:noProof/>
+          </w:rPr>
+          <w:t>3</w:t>
+        </w:r>
+      </w:fldSimple>
+      <w:r>
+        <w:noBreakHyphen/>
+      </w:r>
       <w:r>
         <w:fldChar w:fldCharType="begin"/>
       </w:r>
       <w:r>
-        <w:instrText xml:space="preserve"> STYLEREF 1 \s </w:instrText>
+        <w:instrText xml:space="preserve"> SEQ </w:instrText>
+      </w:r>
+      <w:r>
+        <w:instrText>图</w:instrText>
+      </w:r>
+      <w:r>
+        <w:instrText xml:space="preserve"> \* ARABIC \s 1 </w:instrText>
       </w:r>
       <w:r>
         <w:fldChar w:fldCharType="separate"/>
@@ -8602,46 +8818,13 @@
         <w:rPr>
           <w:noProof/>
         </w:rPr>
-        <w:t>3</w:t>
+        <w:t>16</w:t>
       </w:r>
       <w:r>
         <w:fldChar w:fldCharType="end"/>
       </w:r>
-      <w:r>
-        <w:noBreakHyphen/>
-      </w:r>
-      <w:r>
-        <w:fldChar w:fldCharType="begin"/>
-      </w:r>
-      <w:r>
-        <w:instrText xml:space="preserve"> SEQ </w:instrText>
-      </w:r>
-      <w:r>
-        <w:instrText>图</w:instrText>
-      </w:r>
-      <w:r>
-        <w:instrText xml:space="preserve"> \* ARABIC \s 1 </w:instrText>
-      </w:r>
-      <w:r>
-        <w:fldChar w:fldCharType="separate"/>
-      </w:r>
-      <w:r>
-        <w:rPr>
-          <w:noProof/>
-        </w:rPr>
-        <w:t>16</w:t>
-      </w:r>
-      <w:r>
-        <w:fldChar w:fldCharType="end"/>
-      </w:r>
-    </w:p>
-    <w:p>
-      <w:pPr>
-        <w:rPr>
-          <w:rFonts w:hint="eastAsia"/>
-        </w:rPr>
-      </w:pPr>
-    </w:p>
+    </w:p>
+    <w:p/>
     <w:p>
       <w:pPr>
         <w:pStyle w:val="3"/>
@@ -8849,18 +9032,197 @@
         <w:ind w:right="210"/>
       </w:pPr>
       <w:r>
+        <w:t>class Flatten:</w:t>
+      </w:r>
+    </w:p>
+    <w:p>
+      <w:pPr>
+        <w:pStyle w:val="code"/>
+        <w:ind w:right="210"/>
+      </w:pPr>
+      <w:r>
+        <w:t xml:space="preserve">    def __init__(self):</w:t>
+      </w:r>
+    </w:p>
+    <w:p>
+      <w:pPr>
+        <w:pStyle w:val="code"/>
+        <w:ind w:right="210"/>
+      </w:pPr>
+      <w:r>
+        <w:t xml:space="preserve">        self.input = None</w:t>
+      </w:r>
+    </w:p>
+    <w:p>
+      <w:pPr>
+        <w:pStyle w:val="code"/>
+        <w:ind w:right="210"/>
+      </w:pPr>
+    </w:p>
+    <w:p>
+      <w:pPr>
+        <w:pStyle w:val="code"/>
+        <w:ind w:right="210"/>
+      </w:pPr>
+      <w:r>
+        <w:t xml:space="preserve">    def forward(self, x):</w:t>
+      </w:r>
+    </w:p>
+    <w:p>
+      <w:pPr>
+        <w:pStyle w:val="code"/>
+        <w:ind w:right="210"/>
+      </w:pPr>
+      <w:r>
+        <w:t xml:space="preserve">        self.input = x</w:t>
+      </w:r>
+    </w:p>
+    <w:p>
+      <w:pPr>
+        <w:pStyle w:val="code"/>
+        <w:ind w:right="210"/>
+      </w:pPr>
+      <w:r>
+        <w:t xml:space="preserve">        batch_size = x.shape[0]</w:t>
+      </w:r>
+    </w:p>
+    <w:p>
+      <w:pPr>
+        <w:pStyle w:val="code"/>
+        <w:ind w:right="210"/>
+      </w:pPr>
+      <w:r>
+        <w:t xml:space="preserve">        return x.reshape(batch_size, -1)</w:t>
+      </w:r>
+    </w:p>
+    <w:p>
+      <w:pPr>
+        <w:pStyle w:val="code"/>
+        <w:ind w:right="210"/>
+      </w:pPr>
+    </w:p>
+    <w:p>
+      <w:pPr>
+        <w:pStyle w:val="code"/>
+        <w:ind w:right="210"/>
+      </w:pPr>
+      <w:r>
+        <w:t xml:space="preserve">    def backward(self, grad_output):</w:t>
+      </w:r>
+    </w:p>
+    <w:p>
+      <w:pPr>
+        <w:pStyle w:val="code"/>
+        <w:ind w:right="210"/>
+      </w:pPr>
+      <w:r>
+        <w:t xml:space="preserve">        return grad_output.reshape(self.input.shape)</w:t>
+      </w:r>
+    </w:p>
+    <w:p>
+      <w:r>
+        <w:rPr>
+          <w:rFonts w:hint="eastAsia"/>
+        </w:rPr>
+        <w:t>Flatten</w:t>
+      </w:r>
+      <w:proofErr w:type="gramStart"/>
+      <w:r>
+        <w:rPr>
+          <w:rFonts w:hint="eastAsia"/>
+        </w:rPr>
+        <w:t>类实现</w:t>
+      </w:r>
+      <w:proofErr w:type="gramEnd"/>
+      <w:r>
+        <w:rPr>
+          <w:rFonts w:hint="eastAsia"/>
+        </w:rPr>
+        <w:t>的功能很简单，只是改变了输入张量的形状而已。有了</w:t>
+      </w:r>
+      <w:r>
+        <w:rPr>
+          <w:rFonts w:hint="eastAsia"/>
+        </w:rPr>
+        <w:t>Flatten</w:t>
+      </w:r>
+      <w:r>
+        <w:rPr>
+          <w:rFonts w:hint="eastAsia"/>
+        </w:rPr>
+        <w:t>类以后，我们就可以进一步实现全连接层：</w:t>
+      </w:r>
+    </w:p>
+    <w:p>
+      <w:pPr>
+        <w:pStyle w:val="code"/>
+        <w:numPr>
+          <w:ilvl w:val="0"/>
+          <w:numId w:val="27"/>
+        </w:numPr>
+        <w:ind w:right="210"/>
+      </w:pPr>
+      <w:r>
+        <w:t>class Linear:</w:t>
+      </w:r>
+    </w:p>
+    <w:p>
+      <w:pPr>
+        <w:pStyle w:val="code"/>
+        <w:ind w:right="210"/>
+      </w:pPr>
+      <w:r>
+        <w:t xml:space="preserve">    def __init__(self, in_features, out_features):</w:t>
+      </w:r>
+    </w:p>
+    <w:p>
+      <w:pPr>
+        <w:pStyle w:val="code"/>
+        <w:ind w:right="210"/>
+      </w:pPr>
+      <w:r>
+        <w:t xml:space="preserve">        self.in_features = in_features</w:t>
+      </w:r>
+    </w:p>
+    <w:p>
+      <w:pPr>
+        <w:pStyle w:val="code"/>
+        <w:ind w:right="210"/>
+      </w:pPr>
+      <w:r>
+        <w:t xml:space="preserve">        self.out_features = out_features</w:t>
+      </w:r>
+    </w:p>
+    <w:p>
+      <w:pPr>
+        <w:pStyle w:val="code"/>
+        <w:ind w:right="210"/>
+      </w:pPr>
+    </w:p>
+    <w:p>
+      <w:pPr>
+        <w:pStyle w:val="code"/>
+        <w:ind w:right="210"/>
+      </w:pPr>
+      <w:r>
+        <w:t xml:space="preserve">        self.weights = np.random.randn(in_features, out_features) * np.sqrt(2.0 / (in_features + out_features))</w:t>
+      </w:r>
+    </w:p>
+    <w:p>
+      <w:pPr>
+        <w:pStyle w:val="code"/>
+        <w:ind w:right="210"/>
+      </w:pPr>
+      <w:r>
         <w:lastRenderedPageBreak/>
-        <w:t>class Flatten:</w:t>
-      </w:r>
-    </w:p>
-    <w:p>
-      <w:pPr>
-        <w:pStyle w:val="code"/>
-        <w:ind w:right="210"/>
-      </w:pPr>
-      <w:r>
-        <w:t xml:space="preserve">    def __init__(self):</w:t>
-      </w:r>
+        <w:t xml:space="preserve">        self.bias = np.zeros((1, out_features))</w:t>
+      </w:r>
+    </w:p>
+    <w:p>
+      <w:pPr>
+        <w:pStyle w:val="code"/>
+        <w:ind w:right="210"/>
+      </w:pPr>
     </w:p>
     <w:p>
       <w:pPr>
@@ -8876,41 +9238,68 @@
         <w:pStyle w:val="code"/>
         <w:ind w:right="210"/>
       </w:pPr>
-    </w:p>
-    <w:p>
-      <w:pPr>
-        <w:pStyle w:val="code"/>
-        <w:ind w:right="210"/>
-      </w:pPr>
-      <w:r>
-        <w:t xml:space="preserve">    def forward(self, x):</w:t>
-      </w:r>
-    </w:p>
-    <w:p>
-      <w:pPr>
-        <w:pStyle w:val="code"/>
-        <w:ind w:right="210"/>
-      </w:pPr>
-      <w:r>
-        <w:t xml:space="preserve">        self.input = x</w:t>
-      </w:r>
-    </w:p>
-    <w:p>
-      <w:pPr>
-        <w:pStyle w:val="code"/>
-        <w:ind w:right="210"/>
-      </w:pPr>
-      <w:r>
-        <w:t xml:space="preserve">        batch_size = x.shape[0]</w:t>
-      </w:r>
-    </w:p>
-    <w:p>
-      <w:pPr>
-        <w:pStyle w:val="code"/>
-        <w:ind w:right="210"/>
-      </w:pPr>
-      <w:r>
-        <w:t xml:space="preserve">        return x.reshape(batch_size, -1)</w:t>
+      <w:r>
+        <w:t xml:space="preserve">        self.grad_weights = None</w:t>
+      </w:r>
+    </w:p>
+    <w:p>
+      <w:pPr>
+        <w:pStyle w:val="code"/>
+        <w:ind w:right="210"/>
+      </w:pPr>
+      <w:r>
+        <w:t xml:space="preserve">        self.grad_bias = None</w:t>
+      </w:r>
+    </w:p>
+    <w:p>
+      <w:pPr>
+        <w:pStyle w:val="code"/>
+        <w:ind w:right="210"/>
+      </w:pPr>
+      <w:r>
+        <w:t xml:space="preserve">        self.output = None</w:t>
+      </w:r>
+    </w:p>
+    <w:p>
+      <w:pPr>
+        <w:pStyle w:val="code"/>
+        <w:ind w:right="210"/>
+      </w:pPr>
+    </w:p>
+    <w:p>
+      <w:pPr>
+        <w:pStyle w:val="code"/>
+        <w:ind w:right="210"/>
+      </w:pPr>
+      <w:r>
+        <w:t xml:space="preserve">    def forward(self, input):</w:t>
+      </w:r>
+    </w:p>
+    <w:p>
+      <w:pPr>
+        <w:pStyle w:val="code"/>
+        <w:ind w:right="210"/>
+      </w:pPr>
+      <w:r>
+        <w:t xml:space="preserve">        self.input = input</w:t>
+      </w:r>
+    </w:p>
+    <w:p>
+      <w:pPr>
+        <w:pStyle w:val="code"/>
+        <w:ind w:right="210"/>
+      </w:pPr>
+      <w:r>
+        <w:t xml:space="preserve">        self.output = np.dot(input, self.weights) + self.bias</w:t>
+      </w:r>
+    </w:p>
+    <w:p>
+      <w:pPr>
+        <w:pStyle w:val="code"/>
+        <w:ind w:right="210"/>
+      </w:pPr>
+      <w:r>
+        <w:t xml:space="preserve">        return self.output</w:t>
       </w:r>
     </w:p>
     <w:p>
@@ -8932,218 +9321,27 @@
       <w:pPr>
         <w:pStyle w:val="code"/>
         <w:ind w:right="210"/>
-        <w:rPr>
-          <w:rFonts w:hint="eastAsia"/>
-        </w:rPr>
-      </w:pPr>
-      <w:r>
-        <w:t xml:space="preserve">        return grad_output.reshape(self.input.shape)</w:t>
-      </w:r>
-    </w:p>
-    <w:p>
-      <w:r>
-        <w:rPr>
-          <w:rFonts w:hint="eastAsia"/>
-        </w:rPr>
-        <w:t>Flatten</w:t>
-      </w:r>
-      <w:proofErr w:type="gramStart"/>
-      <w:r>
-        <w:rPr>
-          <w:rFonts w:hint="eastAsia"/>
-        </w:rPr>
-        <w:t>类实现</w:t>
-      </w:r>
-      <w:proofErr w:type="gramEnd"/>
-      <w:r>
-        <w:rPr>
-          <w:rFonts w:hint="eastAsia"/>
-        </w:rPr>
-        <w:t>的功能很简单，只是改变了输入张量的形状而已。有了</w:t>
-      </w:r>
-      <w:r>
-        <w:rPr>
-          <w:rFonts w:hint="eastAsia"/>
-        </w:rPr>
-        <w:t>Flatten</w:t>
-      </w:r>
-      <w:r>
-        <w:rPr>
-          <w:rFonts w:hint="eastAsia"/>
-        </w:rPr>
-        <w:t>类以后，我们就可以进一步实现全连接层：</w:t>
-      </w:r>
-    </w:p>
-    <w:p>
-      <w:pPr>
-        <w:pStyle w:val="code"/>
-        <w:numPr>
-          <w:ilvl w:val="0"/>
-          <w:numId w:val="27"/>
-        </w:numPr>
-        <w:ind w:right="210"/>
-      </w:pPr>
-      <w:r>
-        <w:t>class Linear:</w:t>
-      </w:r>
-    </w:p>
-    <w:p>
-      <w:pPr>
-        <w:pStyle w:val="code"/>
-        <w:ind w:right="210"/>
-      </w:pPr>
-      <w:r>
-        <w:t xml:space="preserve">    def __init__(self, in_features, out_features):</w:t>
-      </w:r>
-    </w:p>
-    <w:p>
-      <w:pPr>
-        <w:pStyle w:val="code"/>
-        <w:ind w:right="210"/>
-      </w:pPr>
-      <w:r>
-        <w:t xml:space="preserve">        self.in_features = in_features</w:t>
-      </w:r>
-    </w:p>
-    <w:p>
-      <w:pPr>
-        <w:pStyle w:val="code"/>
-        <w:ind w:right="210"/>
-      </w:pPr>
-      <w:r>
-        <w:t xml:space="preserve">        self.out_features = out_features</w:t>
-      </w:r>
-    </w:p>
-    <w:p>
-      <w:pPr>
-        <w:pStyle w:val="code"/>
-        <w:ind w:right="210"/>
-      </w:pPr>
-    </w:p>
-    <w:p>
-      <w:pPr>
-        <w:pStyle w:val="code"/>
-        <w:ind w:right="210"/>
-      </w:pPr>
-      <w:r>
-        <w:t xml:space="preserve">        self.weights = np.random.randn(in_features, out_features) * np.sqrt(2.0 / (in_features + out_features))</w:t>
-      </w:r>
-    </w:p>
-    <w:p>
-      <w:pPr>
-        <w:pStyle w:val="code"/>
-        <w:ind w:right="210"/>
-      </w:pPr>
-      <w:r>
-        <w:t xml:space="preserve">        self.bias = np.zeros((1, out_features))</w:t>
-      </w:r>
-    </w:p>
-    <w:p>
-      <w:pPr>
-        <w:pStyle w:val="code"/>
-        <w:ind w:right="210"/>
-      </w:pPr>
-    </w:p>
-    <w:p>
-      <w:pPr>
-        <w:pStyle w:val="code"/>
-        <w:ind w:right="210"/>
-      </w:pPr>
-      <w:r>
-        <w:t xml:space="preserve">        self.input = None</w:t>
-      </w:r>
-    </w:p>
-    <w:p>
-      <w:pPr>
-        <w:pStyle w:val="code"/>
-        <w:ind w:right="210"/>
-      </w:pPr>
-      <w:r>
-        <w:t xml:space="preserve">        self.grad_weights = None</w:t>
-      </w:r>
-    </w:p>
-    <w:p>
-      <w:pPr>
-        <w:pStyle w:val="code"/>
-        <w:ind w:right="210"/>
-      </w:pPr>
-      <w:r>
-        <w:t xml:space="preserve">        self.grad_bias = None</w:t>
-      </w:r>
-    </w:p>
-    <w:p>
-      <w:pPr>
-        <w:pStyle w:val="code"/>
-        <w:ind w:right="210"/>
-      </w:pPr>
-      <w:r>
-        <w:t xml:space="preserve">        self.output = None</w:t>
-      </w:r>
-    </w:p>
-    <w:p>
-      <w:pPr>
-        <w:pStyle w:val="code"/>
-        <w:ind w:right="210"/>
-      </w:pPr>
-    </w:p>
-    <w:p>
-      <w:pPr>
-        <w:pStyle w:val="code"/>
-        <w:ind w:right="210"/>
-      </w:pPr>
-      <w:r>
-        <w:t xml:space="preserve">    def forward(self, input):</w:t>
-      </w:r>
-    </w:p>
-    <w:p>
-      <w:pPr>
-        <w:pStyle w:val="code"/>
-        <w:ind w:right="210"/>
-      </w:pPr>
-      <w:r>
-        <w:t xml:space="preserve">        self.input = input</w:t>
-      </w:r>
-    </w:p>
-    <w:p>
-      <w:pPr>
-        <w:pStyle w:val="code"/>
-        <w:ind w:right="210"/>
-      </w:pPr>
-      <w:r>
-        <w:t xml:space="preserve">        self.output = np.dot(input, self.weights) + self.bias</w:t>
-      </w:r>
-    </w:p>
-    <w:p>
-      <w:pPr>
-        <w:pStyle w:val="code"/>
-        <w:ind w:right="210"/>
-      </w:pPr>
-      <w:r>
-        <w:t xml:space="preserve">        return self.output</w:t>
-      </w:r>
-    </w:p>
-    <w:p>
-      <w:pPr>
-        <w:pStyle w:val="code"/>
-        <w:ind w:right="210"/>
-      </w:pPr>
-    </w:p>
-    <w:p>
-      <w:pPr>
-        <w:pStyle w:val="code"/>
-        <w:ind w:right="210"/>
-      </w:pPr>
-      <w:r>
-        <w:t xml:space="preserve">    def backward(self, grad_output):</w:t>
-      </w:r>
-    </w:p>
-    <w:p>
-      <w:pPr>
-        <w:pStyle w:val="code"/>
-        <w:ind w:right="210"/>
-      </w:pPr>
-      <w:r>
-        <w:t xml:space="preserve">        # grad_weights</w:t>
+      </w:pPr>
+      <w:r>
+        <w:t xml:space="preserve">        # grad_weights = input.T * grad_output</w:t>
+      </w:r>
+    </w:p>
+    <w:p>
+      <w:pPr>
+        <w:pStyle w:val="code"/>
+        <w:ind w:right="210"/>
+      </w:pPr>
+      <w:r>
+        <w:t xml:space="preserve">        # input: [B, I] -&gt; [I, B]</w:t>
+      </w:r>
+    </w:p>
+    <w:p>
+      <w:pPr>
+        <w:pStyle w:val="code"/>
+        <w:ind w:right="210"/>
+      </w:pPr>
+      <w:r>
+        <w:t xml:space="preserve">        # grad_output: [B, O]</w:t>
       </w:r>
     </w:p>
     <w:p>
@@ -9191,7 +9389,34 @@
         <w:ind w:right="210"/>
       </w:pPr>
       <w:r>
-        <w:t xml:space="preserve">        # grad_input</w:t>
+        <w:t xml:space="preserve">        # grad_input = grad_output * weights.T</w:t>
+      </w:r>
+    </w:p>
+    <w:p>
+      <w:pPr>
+        <w:pStyle w:val="code"/>
+        <w:ind w:right="210"/>
+      </w:pPr>
+      <w:r>
+        <w:t xml:space="preserve">        # grad_output: [B, O]</w:t>
+      </w:r>
+    </w:p>
+    <w:p>
+      <w:pPr>
+        <w:pStyle w:val="code"/>
+        <w:ind w:right="210"/>
+      </w:pPr>
+      <w:r>
+        <w:t xml:space="preserve">        # weights: [I, O] -&gt; [O, I]</w:t>
+      </w:r>
+    </w:p>
+    <w:p>
+      <w:pPr>
+        <w:pStyle w:val="code"/>
+        <w:ind w:right="210"/>
+      </w:pPr>
+      <w:r>
+        <w:t xml:space="preserve">        # grad_input: [B, I]</w:t>
       </w:r>
     </w:p>
     <w:p>
@@ -9201,6 +9426,66 @@
       </w:pPr>
       <w:r>
         <w:t xml:space="preserve">        return np.dot(grad_output, self.weights.T)</w:t>
+      </w:r>
+    </w:p>
+    <w:p>
+      <w:r>
+        <w:rPr>
+          <w:rFonts w:hint="eastAsia"/>
+        </w:rPr>
+        <w:t>在反向传播部分提供了张量形状变化的注释。</w:t>
+      </w:r>
+      <w:r>
+        <w:rPr>
+          <w:rFonts w:hint="eastAsia"/>
+        </w:rPr>
+        <w:t>I</w:t>
+      </w:r>
+      <w:r>
+        <w:rPr>
+          <w:rFonts w:hint="eastAsia"/>
+        </w:rPr>
+        <w:t>表示</w:t>
+      </w:r>
+      <w:proofErr w:type="spellStart"/>
+      <w:r>
+        <w:t>in_features</w:t>
+      </w:r>
+      <w:proofErr w:type="spellEnd"/>
+      <w:r>
+        <w:rPr>
+          <w:rFonts w:hint="eastAsia"/>
+        </w:rPr>
+        <w:t>，</w:t>
+      </w:r>
+      <w:r>
+        <w:rPr>
+          <w:rFonts w:hint="eastAsia"/>
+        </w:rPr>
+        <w:t>O</w:t>
+      </w:r>
+      <w:r>
+        <w:rPr>
+          <w:rFonts w:hint="eastAsia"/>
+        </w:rPr>
+        <w:t>表示</w:t>
+      </w:r>
+      <w:proofErr w:type="spellStart"/>
+      <w:r>
+        <w:rPr>
+          <w:rFonts w:hint="eastAsia"/>
+        </w:rPr>
+        <w:t>o</w:t>
+      </w:r>
+      <w:r>
+        <w:t>ut_features</w:t>
+      </w:r>
+      <w:proofErr w:type="spellEnd"/>
+      <w:r>
+        <w:rPr>
+          <w:rFonts w:hint="eastAsia"/>
+        </w:rPr>
+        <w:t>。</w:t>
       </w:r>
     </w:p>
     <w:p>
@@ -9588,11 +9873,6 @@
       </m:oMathPara>
     </w:p>
     <w:p>
-      <w:pPr>
-        <w:rPr>
-          <w:rFonts w:hint="eastAsia"/>
-        </w:rPr>
-      </w:pPr>
       <m:oMathPara>
         <m:oMath>
           <m:f>
@@ -9722,6 +10002,7 @@
         <w:rPr>
           <w:rFonts w:hint="eastAsia"/>
         </w:rPr>
+        <w:lastRenderedPageBreak/>
         <w:t>LeNet</w:t>
       </w:r>
       <w:r>
@@ -9976,8 +10257,209 @@
         <w:ind w:right="210"/>
       </w:pPr>
       <w:r>
+        <w:t xml:space="preserve">        x = self.avgpool2.forward(x)</w:t>
+      </w:r>
+    </w:p>
+    <w:p>
+      <w:pPr>
+        <w:pStyle w:val="code"/>
+        <w:numPr>
+          <w:ilvl w:val="0"/>
+          <w:numId w:val="29"/>
+        </w:numPr>
+        <w:ind w:right="210"/>
+      </w:pPr>
+      <w:r>
+        <w:t xml:space="preserve">        x = self.flatten.forward(x)</w:t>
+      </w:r>
+    </w:p>
+    <w:p>
+      <w:pPr>
+        <w:pStyle w:val="code"/>
+        <w:numPr>
+          <w:ilvl w:val="0"/>
+          <w:numId w:val="29"/>
+        </w:numPr>
+        <w:ind w:right="210"/>
+      </w:pPr>
+      <w:r>
+        <w:t xml:space="preserve">        x = self.linear1.forward(x)</w:t>
+      </w:r>
+    </w:p>
+    <w:p>
+      <w:pPr>
+        <w:pStyle w:val="code"/>
+        <w:numPr>
+          <w:ilvl w:val="0"/>
+          <w:numId w:val="29"/>
+        </w:numPr>
+        <w:ind w:right="210"/>
+      </w:pPr>
+      <w:r>
+        <w:t xml:space="preserve">        x = relu(x)</w:t>
+      </w:r>
+    </w:p>
+    <w:p>
+      <w:pPr>
+        <w:pStyle w:val="code"/>
+        <w:numPr>
+          <w:ilvl w:val="0"/>
+          <w:numId w:val="29"/>
+        </w:numPr>
+        <w:ind w:right="210"/>
+      </w:pPr>
+      <w:r>
+        <w:t xml:space="preserve">        x = self.linear2.forward(x)</w:t>
+      </w:r>
+    </w:p>
+    <w:p>
+      <w:pPr>
+        <w:pStyle w:val="code"/>
+        <w:numPr>
+          <w:ilvl w:val="0"/>
+          <w:numId w:val="29"/>
+        </w:numPr>
+        <w:ind w:right="210"/>
+      </w:pPr>
+      <w:r>
+        <w:t xml:space="preserve">        x = relu(x)</w:t>
+      </w:r>
+    </w:p>
+    <w:p>
+      <w:pPr>
+        <w:pStyle w:val="code"/>
+        <w:numPr>
+          <w:ilvl w:val="0"/>
+          <w:numId w:val="29"/>
+        </w:numPr>
+        <w:ind w:right="210"/>
+      </w:pPr>
+      <w:r>
+        <w:t xml:space="preserve">        x = self.linear3.forward(x)</w:t>
+      </w:r>
+    </w:p>
+    <w:p>
+      <w:pPr>
+        <w:pStyle w:val="code"/>
+        <w:numPr>
+          <w:ilvl w:val="0"/>
+          <w:numId w:val="29"/>
+        </w:numPr>
+        <w:ind w:right="210"/>
+      </w:pPr>
+      <w:r>
+        <w:t xml:space="preserve">        x = softmax(x)</w:t>
+      </w:r>
+    </w:p>
+    <w:p>
+      <w:pPr>
+        <w:pStyle w:val="code"/>
+        <w:numPr>
+          <w:ilvl w:val="0"/>
+          <w:numId w:val="29"/>
+        </w:numPr>
+        <w:ind w:right="210"/>
+      </w:pPr>
+      <w:r>
+        <w:t xml:space="preserve">        return x</w:t>
+      </w:r>
+    </w:p>
+    <w:p>
+      <w:pPr>
+        <w:pStyle w:val="code"/>
+        <w:numPr>
+          <w:ilvl w:val="0"/>
+          <w:numId w:val="29"/>
+        </w:numPr>
+        <w:ind w:right="210"/>
+      </w:pPr>
+    </w:p>
+    <w:p>
+      <w:pPr>
+        <w:pStyle w:val="code"/>
+        <w:numPr>
+          <w:ilvl w:val="0"/>
+          <w:numId w:val="29"/>
+        </w:numPr>
+        <w:ind w:right="210"/>
+      </w:pPr>
+      <w:r>
+        <w:t xml:space="preserve">    def backward(self, grad_output):</w:t>
+      </w:r>
+    </w:p>
+    <w:p>
+      <w:pPr>
+        <w:pStyle w:val="code"/>
+        <w:numPr>
+          <w:ilvl w:val="0"/>
+          <w:numId w:val="29"/>
+        </w:numPr>
+        <w:ind w:right="210"/>
+      </w:pPr>
+      <w:r>
+        <w:t xml:space="preserve">        # softmax</w:t>
+      </w:r>
+      <w:r>
+        <w:t>的反向传播直接通过</w:t>
+      </w:r>
+      <w:r>
+        <w:t>y-t</w:t>
+      </w:r>
+      <w:r>
+        <w:t>传入即可，必须使用交叉熵损失函数</w:t>
+      </w:r>
+    </w:p>
+    <w:p>
+      <w:pPr>
+        <w:pStyle w:val="code"/>
+        <w:numPr>
+          <w:ilvl w:val="0"/>
+          <w:numId w:val="29"/>
+        </w:numPr>
+        <w:ind w:right="210"/>
+      </w:pPr>
+      <w:r>
+        <w:t xml:space="preserve">        grad_output = self.linear3.backward(grad_output)</w:t>
+      </w:r>
+    </w:p>
+    <w:p>
+      <w:pPr>
+        <w:pStyle w:val="code"/>
+        <w:numPr>
+          <w:ilvl w:val="0"/>
+          <w:numId w:val="29"/>
+        </w:numPr>
+        <w:ind w:right="210"/>
+      </w:pPr>
+      <w:r>
+        <w:t xml:space="preserve">        grad_output = relu_backward(grad_output, self.linear2.output)</w:t>
+      </w:r>
+    </w:p>
+    <w:p>
+      <w:pPr>
+        <w:pStyle w:val="code"/>
+        <w:numPr>
+          <w:ilvl w:val="0"/>
+          <w:numId w:val="29"/>
+        </w:numPr>
+        <w:ind w:right="210"/>
+      </w:pPr>
+      <w:r>
+        <w:t xml:space="preserve">        grad_output = self.linear2.backward(grad_output)</w:t>
+      </w:r>
+    </w:p>
+    <w:p>
+      <w:pPr>
+        <w:pStyle w:val="code"/>
+        <w:numPr>
+          <w:ilvl w:val="0"/>
+          <w:numId w:val="29"/>
+        </w:numPr>
+        <w:ind w:right="210"/>
+      </w:pPr>
+      <w:r>
         <w:lastRenderedPageBreak/>
-        <w:t xml:space="preserve">        x = self.avgpool2.forward(x)</w:t>
+        <w:t xml:space="preserve">        grad_output = relu_backward(grad_output, self.linear1.output)</w:t>
       </w:r>
     </w:p>
     <w:p>
@@ -9990,7 +10472,7 @@
         <w:ind w:right="210"/>
       </w:pPr>
       <w:r>
-        <w:t xml:space="preserve">        x = self.flatten.forward(x)</w:t>
+        <w:t xml:space="preserve">        grad_output = self.linear1.backward(grad_output)</w:t>
       </w:r>
     </w:p>
     <w:p>
@@ -10003,7 +10485,7 @@
         <w:ind w:right="210"/>
       </w:pPr>
       <w:r>
-        <w:t xml:space="preserve">        x = self.linear1.forward(x)</w:t>
+        <w:t xml:space="preserve">        grad_output = self.flatten.backward(grad_output)</w:t>
       </w:r>
     </w:p>
     <w:p>
@@ -10016,7 +10498,7 @@
         <w:ind w:right="210"/>
       </w:pPr>
       <w:r>
-        <w:t xml:space="preserve">        x = relu(x)</w:t>
+        <w:t xml:space="preserve">        grad_output = self.avgpool2.backward(grad_output)</w:t>
       </w:r>
     </w:p>
     <w:p>
@@ -10029,7 +10511,7 @@
         <w:ind w:right="210"/>
       </w:pPr>
       <w:r>
-        <w:t xml:space="preserve">        x = self.linear2.forward(x)</w:t>
+        <w:t xml:space="preserve">        grad_output = self.conv2.backward(grad_output)</w:t>
       </w:r>
     </w:p>
     <w:p>
@@ -10042,7 +10524,7 @@
         <w:ind w:right="210"/>
       </w:pPr>
       <w:r>
-        <w:t xml:space="preserve">        x = relu(x)</w:t>
+        <w:t xml:space="preserve">        grad_output = self.avgpool1.backward(grad_output)</w:t>
       </w:r>
     </w:p>
     <w:p>
@@ -10055,7 +10537,7 @@
         <w:ind w:right="210"/>
       </w:pPr>
       <w:r>
-        <w:t xml:space="preserve">        x = self.linear3.forward(x)</w:t>
+        <w:t xml:space="preserve">        grad_output = self.conv1.backward(grad_output)</w:t>
       </w:r>
     </w:p>
     <w:p>
@@ -10068,210 +10550,6 @@
         <w:ind w:right="210"/>
       </w:pPr>
       <w:r>
-        <w:t xml:space="preserve">        x = softmax(x)</w:t>
-      </w:r>
-    </w:p>
-    <w:p>
-      <w:pPr>
-        <w:pStyle w:val="code"/>
-        <w:numPr>
-          <w:ilvl w:val="0"/>
-          <w:numId w:val="29"/>
-        </w:numPr>
-        <w:ind w:right="210"/>
-      </w:pPr>
-      <w:r>
-        <w:t xml:space="preserve">        return x</w:t>
-      </w:r>
-    </w:p>
-    <w:p>
-      <w:pPr>
-        <w:pStyle w:val="code"/>
-        <w:numPr>
-          <w:ilvl w:val="0"/>
-          <w:numId w:val="29"/>
-        </w:numPr>
-        <w:ind w:right="210"/>
-      </w:pPr>
-    </w:p>
-    <w:p>
-      <w:pPr>
-        <w:pStyle w:val="code"/>
-        <w:numPr>
-          <w:ilvl w:val="0"/>
-          <w:numId w:val="29"/>
-        </w:numPr>
-        <w:ind w:right="210"/>
-      </w:pPr>
-      <w:r>
-        <w:t xml:space="preserve">    def backward(self, grad_output):</w:t>
-      </w:r>
-    </w:p>
-    <w:p>
-      <w:pPr>
-        <w:pStyle w:val="code"/>
-        <w:numPr>
-          <w:ilvl w:val="0"/>
-          <w:numId w:val="29"/>
-        </w:numPr>
-        <w:ind w:right="210"/>
-      </w:pPr>
-      <w:r>
-        <w:t xml:space="preserve">        # softmax</w:t>
-      </w:r>
-      <w:r>
-        <w:t>的反向传播直接通过</w:t>
-      </w:r>
-      <w:r>
-        <w:t>y-t</w:t>
-      </w:r>
-      <w:r>
-        <w:t>传入即可，必须使用交叉熵损失函数</w:t>
-      </w:r>
-    </w:p>
-    <w:p>
-      <w:pPr>
-        <w:pStyle w:val="code"/>
-        <w:numPr>
-          <w:ilvl w:val="0"/>
-          <w:numId w:val="29"/>
-        </w:numPr>
-        <w:ind w:right="210"/>
-      </w:pPr>
-      <w:r>
-        <w:t xml:space="preserve">        grad_output = self.linear3.backward(grad_output)</w:t>
-      </w:r>
-    </w:p>
-    <w:p>
-      <w:pPr>
-        <w:pStyle w:val="code"/>
-        <w:numPr>
-          <w:ilvl w:val="0"/>
-          <w:numId w:val="29"/>
-        </w:numPr>
-        <w:ind w:right="210"/>
-      </w:pPr>
-      <w:r>
-        <w:t xml:space="preserve">        grad_output = relu_backward(grad_output, self.linear2.output)</w:t>
-      </w:r>
-    </w:p>
-    <w:p>
-      <w:pPr>
-        <w:pStyle w:val="code"/>
-        <w:numPr>
-          <w:ilvl w:val="0"/>
-          <w:numId w:val="29"/>
-        </w:numPr>
-        <w:ind w:right="210"/>
-      </w:pPr>
-      <w:r>
-        <w:t xml:space="preserve">        grad_output = self.linear2.backward(grad_output)</w:t>
-      </w:r>
-    </w:p>
-    <w:p>
-      <w:pPr>
-        <w:pStyle w:val="code"/>
-        <w:numPr>
-          <w:ilvl w:val="0"/>
-          <w:numId w:val="29"/>
-        </w:numPr>
-        <w:ind w:right="210"/>
-      </w:pPr>
-      <w:r>
-        <w:t xml:space="preserve">        grad_output = relu_backward(grad_output, self.linear1.output)</w:t>
-      </w:r>
-    </w:p>
-    <w:p>
-      <w:pPr>
-        <w:pStyle w:val="code"/>
-        <w:numPr>
-          <w:ilvl w:val="0"/>
-          <w:numId w:val="29"/>
-        </w:numPr>
-        <w:ind w:right="210"/>
-      </w:pPr>
-      <w:r>
-        <w:t xml:space="preserve">        grad_output = self.linear1.backward(grad_output)</w:t>
-      </w:r>
-    </w:p>
-    <w:p>
-      <w:pPr>
-        <w:pStyle w:val="code"/>
-        <w:numPr>
-          <w:ilvl w:val="0"/>
-          <w:numId w:val="29"/>
-        </w:numPr>
-        <w:ind w:right="210"/>
-      </w:pPr>
-      <w:r>
-        <w:t xml:space="preserve">        grad_output = self.flatten.backward(grad_output)</w:t>
-      </w:r>
-    </w:p>
-    <w:p>
-      <w:pPr>
-        <w:pStyle w:val="code"/>
-        <w:numPr>
-          <w:ilvl w:val="0"/>
-          <w:numId w:val="29"/>
-        </w:numPr>
-        <w:ind w:right="210"/>
-      </w:pPr>
-      <w:r>
-        <w:t xml:space="preserve">        grad_output = self.avgpool2.backward(grad_output)</w:t>
-      </w:r>
-    </w:p>
-    <w:p>
-      <w:pPr>
-        <w:pStyle w:val="code"/>
-        <w:numPr>
-          <w:ilvl w:val="0"/>
-          <w:numId w:val="29"/>
-        </w:numPr>
-        <w:ind w:right="210"/>
-      </w:pPr>
-      <w:r>
-        <w:t xml:space="preserve">        grad_output = self.conv2.backward(grad_output)</w:t>
-      </w:r>
-    </w:p>
-    <w:p>
-      <w:pPr>
-        <w:pStyle w:val="code"/>
-        <w:numPr>
-          <w:ilvl w:val="0"/>
-          <w:numId w:val="29"/>
-        </w:numPr>
-        <w:ind w:right="210"/>
-      </w:pPr>
-      <w:r>
-        <w:t xml:space="preserve">        grad_output = self.avgpool1.backward(grad_output)</w:t>
-      </w:r>
-    </w:p>
-    <w:p>
-      <w:pPr>
-        <w:pStyle w:val="code"/>
-        <w:numPr>
-          <w:ilvl w:val="0"/>
-          <w:numId w:val="29"/>
-        </w:numPr>
-        <w:ind w:right="210"/>
-      </w:pPr>
-      <w:r>
-        <w:t xml:space="preserve">        grad_output = self.conv1.backward(grad_output)</w:t>
-      </w:r>
-    </w:p>
-    <w:p>
-      <w:pPr>
-        <w:pStyle w:val="code"/>
-        <w:numPr>
-          <w:ilvl w:val="0"/>
-          <w:numId w:val="29"/>
-        </w:numPr>
-        <w:ind w:right="210"/>
-        <w:rPr>
-          <w:rFonts w:hint="eastAsia"/>
-        </w:rPr>
-      </w:pPr>
-      <w:r>
         <w:t xml:space="preserve">        return grad_output</w:t>
       </w:r>
     </w:p>
@@ -10295,6 +10573,460 @@
       </w:r>
     </w:p>
     <w:p>
+      <w:pPr>
+        <w:pStyle w:val="code"/>
+        <w:numPr>
+          <w:ilvl w:val="0"/>
+          <w:numId w:val="31"/>
+        </w:numPr>
+        <w:ind w:right="210"/>
+      </w:pPr>
+      <w:r>
+        <w:t>def train(model, train_images, train_labels, epochs, learning_rate, batch_size):</w:t>
+      </w:r>
+    </w:p>
+    <w:p>
+      <w:pPr>
+        <w:pStyle w:val="code"/>
+        <w:numPr>
+          <w:ilvl w:val="0"/>
+          <w:numId w:val="31"/>
+        </w:numPr>
+        <w:ind w:right="210"/>
+      </w:pPr>
+      <w:r>
+        <w:t xml:space="preserve">    for epoch in range(epochs):</w:t>
+      </w:r>
+    </w:p>
+    <w:p>
+      <w:pPr>
+        <w:pStyle w:val="code"/>
+        <w:numPr>
+          <w:ilvl w:val="0"/>
+          <w:numId w:val="31"/>
+        </w:numPr>
+        <w:ind w:right="210"/>
+      </w:pPr>
+      <w:r>
+        <w:t xml:space="preserve">        correct = 0</w:t>
+      </w:r>
+    </w:p>
+    <w:p>
+      <w:pPr>
+        <w:pStyle w:val="code"/>
+        <w:numPr>
+          <w:ilvl w:val="0"/>
+          <w:numId w:val="31"/>
+        </w:numPr>
+        <w:ind w:right="210"/>
+      </w:pPr>
+      <w:r>
+        <w:t xml:space="preserve">        loss_list = []</w:t>
+      </w:r>
+    </w:p>
+    <w:p>
+      <w:pPr>
+        <w:pStyle w:val="code"/>
+        <w:numPr>
+          <w:ilvl w:val="0"/>
+          <w:numId w:val="31"/>
+        </w:numPr>
+        <w:ind w:right="210"/>
+      </w:pPr>
+      <w:r>
+        <w:t xml:space="preserve">        batch_num = 0</w:t>
+      </w:r>
+    </w:p>
+    <w:p>
+      <w:pPr>
+        <w:pStyle w:val="code"/>
+        <w:numPr>
+          <w:ilvl w:val="0"/>
+          <w:numId w:val="31"/>
+        </w:numPr>
+        <w:ind w:right="210"/>
+      </w:pPr>
+      <w:r>
+        <w:t xml:space="preserve">        for i in range(0, len(train_images), batch_size):</w:t>
+      </w:r>
+    </w:p>
+    <w:p>
+      <w:pPr>
+        <w:pStyle w:val="code"/>
+        <w:numPr>
+          <w:ilvl w:val="0"/>
+          <w:numId w:val="31"/>
+        </w:numPr>
+        <w:ind w:right="210"/>
+      </w:pPr>
+      <w:r>
+        <w:t xml:space="preserve">            batch_num += 1</w:t>
+      </w:r>
+    </w:p>
+    <w:p>
+      <w:pPr>
+        <w:pStyle w:val="code"/>
+        <w:numPr>
+          <w:ilvl w:val="0"/>
+          <w:numId w:val="31"/>
+        </w:numPr>
+        <w:ind w:right="210"/>
+      </w:pPr>
+      <w:r>
+        <w:t xml:space="preserve">            batch_images = train_images[i:i + batch_size]</w:t>
+      </w:r>
+    </w:p>
+    <w:p>
+      <w:pPr>
+        <w:pStyle w:val="code"/>
+        <w:numPr>
+          <w:ilvl w:val="0"/>
+          <w:numId w:val="31"/>
+        </w:numPr>
+        <w:ind w:right="210"/>
+      </w:pPr>
+      <w:r>
+        <w:t xml:space="preserve">            batch_labels = train_labels[i:i + batch_size]</w:t>
+      </w:r>
+    </w:p>
+    <w:p>
+      <w:pPr>
+        <w:pStyle w:val="code"/>
+        <w:numPr>
+          <w:ilvl w:val="0"/>
+          <w:numId w:val="31"/>
+        </w:numPr>
+        <w:ind w:right="210"/>
+      </w:pPr>
+    </w:p>
+    <w:p>
+      <w:pPr>
+        <w:pStyle w:val="code"/>
+        <w:numPr>
+          <w:ilvl w:val="0"/>
+          <w:numId w:val="31"/>
+        </w:numPr>
+        <w:ind w:right="210"/>
+      </w:pPr>
+      <w:r>
+        <w:t xml:space="preserve">            # forward</w:t>
+      </w:r>
+    </w:p>
+    <w:p>
+      <w:pPr>
+        <w:pStyle w:val="code"/>
+        <w:numPr>
+          <w:ilvl w:val="0"/>
+          <w:numId w:val="31"/>
+        </w:numPr>
+        <w:ind w:right="210"/>
+      </w:pPr>
+      <w:r>
+        <w:t xml:space="preserve">            output = model.forward(batch_images)</w:t>
+      </w:r>
+    </w:p>
+    <w:p>
+      <w:pPr>
+        <w:pStyle w:val="code"/>
+        <w:numPr>
+          <w:ilvl w:val="0"/>
+          <w:numId w:val="31"/>
+        </w:numPr>
+        <w:ind w:right="210"/>
+      </w:pPr>
+      <w:r>
+        <w:t xml:space="preserve">            loss = cross_entropy_loss(output, batch_labels)</w:t>
+      </w:r>
+    </w:p>
+    <w:p>
+      <w:pPr>
+        <w:pStyle w:val="code"/>
+        <w:numPr>
+          <w:ilvl w:val="0"/>
+          <w:numId w:val="31"/>
+        </w:numPr>
+        <w:ind w:right="210"/>
+      </w:pPr>
+      <w:r>
+        <w:t xml:space="preserve">            loss_list.append(loss)</w:t>
+      </w:r>
+    </w:p>
+    <w:p>
+      <w:pPr>
+        <w:pStyle w:val="code"/>
+        <w:numPr>
+          <w:ilvl w:val="0"/>
+          <w:numId w:val="31"/>
+        </w:numPr>
+        <w:ind w:right="210"/>
+      </w:pPr>
+    </w:p>
+    <w:p>
+      <w:pPr>
+        <w:pStyle w:val="code"/>
+        <w:numPr>
+          <w:ilvl w:val="0"/>
+          <w:numId w:val="31"/>
+        </w:numPr>
+        <w:ind w:right="210"/>
+      </w:pPr>
+      <w:r>
+        <w:t xml:space="preserve">            # backward</w:t>
+      </w:r>
+    </w:p>
+    <w:p>
+      <w:pPr>
+        <w:pStyle w:val="code"/>
+        <w:numPr>
+          <w:ilvl w:val="0"/>
+          <w:numId w:val="31"/>
+        </w:numPr>
+        <w:ind w:right="210"/>
+      </w:pPr>
+      <w:r>
+        <w:t xml:space="preserve">            grad_output = softmax_backward(output, batch_labels)</w:t>
+      </w:r>
+    </w:p>
+    <w:p>
+      <w:pPr>
+        <w:pStyle w:val="code"/>
+        <w:numPr>
+          <w:ilvl w:val="0"/>
+          <w:numId w:val="31"/>
+        </w:numPr>
+        <w:ind w:right="210"/>
+      </w:pPr>
+      <w:r>
+        <w:t xml:space="preserve">            model.backward(grad_output)</w:t>
+      </w:r>
+    </w:p>
+    <w:p>
+      <w:pPr>
+        <w:pStyle w:val="code"/>
+        <w:numPr>
+          <w:ilvl w:val="0"/>
+          <w:numId w:val="31"/>
+        </w:numPr>
+        <w:ind w:right="210"/>
+      </w:pPr>
+    </w:p>
+    <w:p>
+      <w:pPr>
+        <w:pStyle w:val="code"/>
+        <w:numPr>
+          <w:ilvl w:val="0"/>
+          <w:numId w:val="31"/>
+        </w:numPr>
+        <w:ind w:right="210"/>
+      </w:pPr>
+      <w:r>
+        <w:t xml:space="preserve">            # update parameters</w:t>
+      </w:r>
+    </w:p>
+    <w:p>
+      <w:pPr>
+        <w:pStyle w:val="code"/>
+        <w:numPr>
+          <w:ilvl w:val="0"/>
+          <w:numId w:val="31"/>
+        </w:numPr>
+        <w:ind w:right="210"/>
+      </w:pPr>
+      <w:r>
+        <w:t xml:space="preserve">            for layer in [model.conv1, model.conv2, model.linear1, model.linear2, model.linear3]:</w:t>
+      </w:r>
+    </w:p>
+    <w:p>
+      <w:pPr>
+        <w:pStyle w:val="code"/>
+        <w:numPr>
+          <w:ilvl w:val="0"/>
+          <w:numId w:val="31"/>
+        </w:numPr>
+        <w:ind w:right="210"/>
+      </w:pPr>
+      <w:r>
+        <w:t xml:space="preserve">                layer.weights -= learning_rate * layer.grad_weights</w:t>
+      </w:r>
+    </w:p>
+    <w:p>
+      <w:pPr>
+        <w:pStyle w:val="code"/>
+        <w:numPr>
+          <w:ilvl w:val="0"/>
+          <w:numId w:val="31"/>
+        </w:numPr>
+        <w:ind w:right="210"/>
+      </w:pPr>
+      <w:r>
+        <w:t xml:space="preserve">                layer.bias -= learning_rate * layer.grad_bias</w:t>
+      </w:r>
+    </w:p>
+    <w:p>
+      <w:pPr>
+        <w:pStyle w:val="code"/>
+        <w:numPr>
+          <w:ilvl w:val="0"/>
+          <w:numId w:val="31"/>
+        </w:numPr>
+        <w:ind w:right="210"/>
+      </w:pPr>
+    </w:p>
+    <w:p>
+      <w:pPr>
+        <w:pStyle w:val="code"/>
+        <w:numPr>
+          <w:ilvl w:val="0"/>
+          <w:numId w:val="31"/>
+        </w:numPr>
+        <w:ind w:right="210"/>
+      </w:pPr>
+      <w:r>
+        <w:t xml:space="preserve">            # calculate accuracy</w:t>
+      </w:r>
+    </w:p>
+    <w:p>
+      <w:pPr>
+        <w:pStyle w:val="code"/>
+        <w:numPr>
+          <w:ilvl w:val="0"/>
+          <w:numId w:val="31"/>
+        </w:numPr>
+        <w:ind w:right="210"/>
+      </w:pPr>
+      <w:r>
+        <w:t xml:space="preserve">            pred = np.argmax(output, axis=1)</w:t>
+      </w:r>
+    </w:p>
+    <w:p>
+      <w:pPr>
+        <w:pStyle w:val="code"/>
+        <w:numPr>
+          <w:ilvl w:val="0"/>
+          <w:numId w:val="31"/>
+        </w:numPr>
+        <w:ind w:right="210"/>
+      </w:pPr>
+      <w:r>
+        <w:t xml:space="preserve">            correct += np.sum(pred == np.argmax(batch_labels, axis=1))</w:t>
+      </w:r>
+    </w:p>
+    <w:p>
+      <w:pPr>
+        <w:pStyle w:val="code"/>
+        <w:numPr>
+          <w:ilvl w:val="0"/>
+          <w:numId w:val="31"/>
+        </w:numPr>
+        <w:ind w:right="210"/>
+      </w:pPr>
+      <w:r>
+        <w:t xml:space="preserve">            print(f'iter {i / batch_size}, loss: {loss}')</w:t>
+      </w:r>
+    </w:p>
+    <w:p>
+      <w:pPr>
+        <w:pStyle w:val="code"/>
+        <w:numPr>
+          <w:ilvl w:val="0"/>
+          <w:numId w:val="31"/>
+        </w:numPr>
+        <w:ind w:right="210"/>
+      </w:pPr>
+      <w:r>
+        <w:t xml:space="preserve">        model.loss.append(loss_list)</w:t>
+      </w:r>
+    </w:p>
+    <w:p>
+      <w:pPr>
+        <w:pStyle w:val="code"/>
+        <w:numPr>
+          <w:ilvl w:val="0"/>
+          <w:numId w:val="31"/>
+        </w:numPr>
+        <w:ind w:right="210"/>
+      </w:pPr>
+      <w:r>
+        <w:t xml:space="preserve">        avg_loss = np.mean(np.array(loss_list))</w:t>
+      </w:r>
+    </w:p>
+    <w:p>
+      <w:pPr>
+        <w:pStyle w:val="code"/>
+        <w:numPr>
+          <w:ilvl w:val="0"/>
+          <w:numId w:val="31"/>
+        </w:numPr>
+        <w:ind w:right="210"/>
+      </w:pPr>
+      <w:r>
+        <w:t xml:space="preserve">        print('Epoch %d/%d, avg_loss: %.3f, train accuracy: %.3f' % (</w:t>
+      </w:r>
+    </w:p>
+    <w:p>
+      <w:pPr>
+        <w:pStyle w:val="code"/>
+        <w:numPr>
+          <w:ilvl w:val="0"/>
+          <w:numId w:val="31"/>
+        </w:numPr>
+        <w:ind w:right="210"/>
+      </w:pPr>
+      <w:r>
+        <w:t xml:space="preserve">            epoch + 1, epochs, avg_loss, correct / len(train_images)))</w:t>
+      </w:r>
+    </w:p>
+    <w:p>
+      <w:r>
+        <w:rPr>
+          <w:rFonts w:hint="eastAsia"/>
+        </w:rPr>
+        <w:t>设置</w:t>
+      </w:r>
+      <w:proofErr w:type="spellStart"/>
+      <w:r>
+        <w:t>batch_size</w:t>
+      </w:r>
+      <w:proofErr w:type="spellEnd"/>
+      <w:r>
+        <w:rPr>
+          <w:rFonts w:hint="eastAsia"/>
+        </w:rPr>
+        <w:t>为</w:t>
+      </w:r>
+      <w:r>
+        <w:rPr>
+          <w:rFonts w:hint="eastAsia"/>
+        </w:rPr>
+        <w:t>3</w:t>
+      </w:r>
+      <w:r>
+        <w:t>2</w:t>
+      </w:r>
+      <w:r>
+        <w:rPr>
+          <w:rFonts w:hint="eastAsia"/>
+        </w:rPr>
+        <w:t>，学习率为</w:t>
+      </w:r>
+      <w:r>
+        <w:rPr>
+          <w:rFonts w:hint="eastAsia"/>
+        </w:rPr>
+        <w:t>0</w:t>
+      </w:r>
+      <w:r>
+        <w:t>.0</w:t>
+      </w:r>
+      <w:r>
+        <w:t>1</w:t>
+      </w:r>
+      <w:r>
+        <w:rPr>
+          <w:rFonts w:hint="eastAsia"/>
+        </w:rPr>
+        <w:t>。</w:t>
+      </w:r>
       <w:r>
         <w:rPr>
           <w:rFonts w:hint="eastAsia"/>
@@ -10324,11 +11056,6 @@
       </w:r>
     </w:p>
     <w:p>
-      <w:pPr>
-        <w:rPr>
-          <w:rFonts w:hint="eastAsia"/>
-        </w:rPr>
-      </w:pPr>
       <w:r>
         <w:rPr>
           <w:rFonts w:hint="eastAsia"/>
@@ -10372,7 +11099,6 @@
         <w:rPr>
           <w:noProof/>
         </w:rPr>
-        <w:lastRenderedPageBreak/>
         <w:drawing>
           <wp:inline distT="0" distB="0" distL="0" distR="0" wp14:anchorId="4E34AF94" wp14:editId="300DF175">
             <wp:extent cx="2987692" cy="2978432"/>
@@ -10413,9 +11139,6 @@
     <w:p>
       <w:pPr>
         <w:pStyle w:val="a4"/>
-        <w:rPr>
-          <w:rFonts w:hint="eastAsia"/>
-        </w:rPr>
       </w:pPr>
       <w:r>
         <w:t>图</w:t>
@@ -10423,11 +11146,28 @@
       <w:r>
         <w:t xml:space="preserve"> </w:t>
       </w:r>
+      <w:fldSimple w:instr=" STYLEREF 1 \s ">
+        <w:r>
+          <w:rPr>
+            <w:noProof/>
+          </w:rPr>
+          <w:t>3</w:t>
+        </w:r>
+      </w:fldSimple>
+      <w:r>
+        <w:noBreakHyphen/>
+      </w:r>
       <w:r>
         <w:fldChar w:fldCharType="begin"/>
       </w:r>
       <w:r>
-        <w:instrText xml:space="preserve"> STYLEREF 1 \s </w:instrText>
+        <w:instrText xml:space="preserve"> SEQ </w:instrText>
+      </w:r>
+      <w:r>
+        <w:instrText>图</w:instrText>
+      </w:r>
+      <w:r>
+        <w:instrText xml:space="preserve"> \* ARABIC \s 1 </w:instrText>
       </w:r>
       <w:r>
         <w:fldChar w:fldCharType="separate"/>
@@ -10436,38 +11176,11 @@
         <w:rPr>
           <w:noProof/>
         </w:rPr>
-        <w:t>3</w:t>
+        <w:t>17</w:t>
       </w:r>
       <w:r>
         <w:fldChar w:fldCharType="end"/>
       </w:r>
-      <w:r>
-        <w:noBreakHyphen/>
-      </w:r>
-      <w:r>
-        <w:fldChar w:fldCharType="begin"/>
-      </w:r>
-      <w:r>
-        <w:instrText xml:space="preserve"> SEQ </w:instrText>
-      </w:r>
-      <w:r>
-        <w:instrText>图</w:instrText>
-      </w:r>
-      <w:r>
-        <w:instrText xml:space="preserve"> \* ARABIC \s 1 </w:instrText>
-      </w:r>
-      <w:r>
-        <w:fldChar w:fldCharType="separate"/>
-      </w:r>
-      <w:r>
-        <w:rPr>
-          <w:noProof/>
-        </w:rPr>
-        <w:t>17</w:t>
-      </w:r>
-      <w:r>
-        <w:fldChar w:fldCharType="end"/>
-      </w:r>
     </w:p>
     <w:p>
       <w:r>
@@ -10572,7 +11285,14 @@
         <w:rPr>
           <w:rFonts w:hint="eastAsia"/>
         </w:rPr>
-        <w:t>并行计算，因而今后如果使用深度学习框架进行训练，速度会快</w:t>
+        <w:t>并行计算，因而今后如果使</w:t>
+      </w:r>
+      <w:r>
+        <w:rPr>
+          <w:rFonts w:hint="eastAsia"/>
+        </w:rPr>
+        <w:lastRenderedPageBreak/>
+        <w:t>用深度学习框架进行训练，速度会快</w:t>
       </w:r>
       <w:r>
         <w:rPr>
@@ -10631,11 +11351,6 @@
       </w:r>
     </w:p>
     <w:p>
-      <w:pPr>
-        <w:rPr>
-          <w:rFonts w:hint="eastAsia"/>
-        </w:rPr>
-      </w:pPr>
       <w:r>
         <w:rPr>
           <w:rFonts w:hint="eastAsia"/>
@@ -10714,61 +11429,7 @@
           <w:szCs w:val="24"/>
         </w:rPr>
         <w:tab/>
-        <w:t xml:space="preserve">Y. </w:t>
-      </w:r>
-      <w:proofErr w:type="spellStart"/>
-      <w:r>
-        <w:rPr>
-          <w:rFonts w:ascii="等线" w:eastAsia="等线" w:hAnsi="等线" w:cs="Times New Roman"/>
-          <w:kern w:val="0"/>
-          <w:szCs w:val="24"/>
-        </w:rPr>
-        <w:t>Lecun</w:t>
-      </w:r>
-      <w:proofErr w:type="spellEnd"/>
-      <w:r>
-        <w:rPr>
-          <w:rFonts w:ascii="等线" w:eastAsia="等线" w:hAnsi="等线" w:cs="Times New Roman"/>
-          <w:kern w:val="0"/>
-          <w:szCs w:val="24"/>
-        </w:rPr>
-        <w:t xml:space="preserve">, L. </w:t>
-      </w:r>
-      <w:proofErr w:type="spellStart"/>
-      <w:r>
-        <w:rPr>
-          <w:rFonts w:ascii="等线" w:eastAsia="等线" w:hAnsi="等线" w:cs="Times New Roman"/>
-          <w:kern w:val="0"/>
-          <w:szCs w:val="24"/>
-        </w:rPr>
-        <w:t>Bottou</w:t>
-      </w:r>
-      <w:proofErr w:type="spellEnd"/>
-      <w:r>
-        <w:rPr>
-          <w:rFonts w:ascii="等线" w:eastAsia="等线" w:hAnsi="等线" w:cs="Times New Roman"/>
-          <w:kern w:val="0"/>
-          <w:szCs w:val="24"/>
-        </w:rPr>
-        <w:t xml:space="preserve">, Y. </w:t>
-      </w:r>
-      <w:proofErr w:type="spellStart"/>
-      <w:r>
-        <w:rPr>
-          <w:rFonts w:ascii="等线" w:eastAsia="等线" w:hAnsi="等线" w:cs="Times New Roman"/>
-          <w:kern w:val="0"/>
-          <w:szCs w:val="24"/>
-        </w:rPr>
-        <w:t>Bengio</w:t>
-      </w:r>
-      <w:proofErr w:type="spellEnd"/>
-      <w:r>
-        <w:rPr>
-          <w:rFonts w:ascii="等线" w:eastAsia="等线" w:hAnsi="等线" w:cs="Times New Roman"/>
-          <w:kern w:val="0"/>
-          <w:szCs w:val="24"/>
-        </w:rPr>
-        <w:t xml:space="preserve">和P. Haffner, 《Gradient-based learning applied to document recognition》, </w:t>
+        <w:t xml:space="preserve">Y. Lecun, L. Bottou, Y. Bengio和P. Haffner, 《Gradient-based learning applied to document recognition》, </w:t>
       </w:r>
       <w:r>
         <w:rPr>
@@ -10786,43 +11447,24 @@
           <w:kern w:val="0"/>
           <w:szCs w:val="24"/>
         </w:rPr>
-        <w:t xml:space="preserve">, 卷 86, 期 11, 页 2278–2324, 11月 1998, </w:t>
-      </w:r>
-      <w:proofErr w:type="spellStart"/>
-      <w:r>
+        <w:t>, 卷 86, 期 11, 页 2278–2324, 11月 1998, doi: 10.1109/5.726791.</w:t>
+      </w:r>
+    </w:p>
+    <w:p>
+      <w:pPr>
+        <w:pStyle w:val="af3"/>
         <w:rPr>
           <w:rFonts w:ascii="等线" w:eastAsia="等线" w:hAnsi="等线" w:cs="Times New Roman"/>
           <w:kern w:val="0"/>
           <w:szCs w:val="24"/>
         </w:rPr>
-        <w:t>doi</w:t>
-      </w:r>
-      <w:proofErr w:type="spellEnd"/>
+      </w:pPr>
       <w:r>
         <w:rPr>
           <w:rFonts w:ascii="等线" w:eastAsia="等线" w:hAnsi="等线" w:cs="Times New Roman"/>
           <w:kern w:val="0"/>
           <w:szCs w:val="24"/>
         </w:rPr>
-        <w:t>: 10.1109/5.726791.</w:t>
-      </w:r>
-    </w:p>
-    <w:p>
-      <w:pPr>
-        <w:pStyle w:val="af3"/>
-        <w:rPr>
-          <w:rFonts w:ascii="等线" w:eastAsia="等线" w:hAnsi="等线" w:cs="Times New Roman"/>
-          <w:kern w:val="0"/>
-          <w:szCs w:val="24"/>
-        </w:rPr>
-      </w:pPr>
-      <w:r>
-        <w:rPr>
-          <w:rFonts w:ascii="等线" w:eastAsia="等线" w:hAnsi="等线" w:cs="Times New Roman"/>
-          <w:kern w:val="0"/>
-          <w:szCs w:val="24"/>
-        </w:rPr>
-        <w:lastRenderedPageBreak/>
         <w:t>[2]</w:t>
       </w:r>
       <w:r>
@@ -12262,6 +12904,24 @@
     </w:lvlOverride>
   </w:num>
   <w:num w:numId="30">
+    <w:abstractNumId w:val="2"/>
+    <w:lvlOverride w:ilvl="0">
+      <w:startOverride w:val="1"/>
+    </w:lvlOverride>
+  </w:num>
+  <w:num w:numId="31">
+    <w:abstractNumId w:val="2"/>
+    <w:lvlOverride w:ilvl="0">
+      <w:startOverride w:val="1"/>
+    </w:lvlOverride>
+  </w:num>
+  <w:num w:numId="32">
+    <w:abstractNumId w:val="2"/>
+    <w:lvlOverride w:ilvl="0">
+      <w:startOverride w:val="1"/>
+    </w:lvlOverride>
+  </w:num>
+  <w:num w:numId="33">
     <w:abstractNumId w:val="2"/>
     <w:lvlOverride w:ilvl="0">
       <w:startOverride w:val="1"/>
@@ -12917,6 +13577,7 @@
   <w:style w:type="character" w:default="1" w:styleId="a0">
     <w:name w:val="Default Paragraph Font"/>
     <w:uiPriority w:val="1"/>
+    <w:semiHidden/>
     <w:unhideWhenUsed/>
   </w:style>
   <w:style w:type="table" w:default="1" w:styleId="a1">

</xml_diff>